<commit_message>
Adding engineering method to step 5
</commit_message>
<xml_diff>
--- a/doc/METODO DE LA INGENIERIA_.docx
+++ b/doc/METODO DE LA INGENIERIA_.docx
@@ -2953,24 +2953,6 @@
     </w:p>
     <w:p>
       <w:pPr>
-        <w:numPr>
-          <w:ilvl w:val="0"/>
-          <w:numId w:val="16"/>
-        </w:numPr>
-        <w:ind w:left="720" w:hanging="360"/>
-        <w:rPr>
-          <w:u w:val="none"/>
-        </w:rPr>
-      </w:pPr>
-      <w:r>
-        <w:rPr>
-          <w:rtl w:val="0"/>
-        </w:rPr>
-        <w:t xml:space="preserve">No permite duplicados. Si se intenta insertar un elemento que ya está en la cola, no se agregará.</w:t>
-      </w:r>
-    </w:p>
-    <w:p>
-      <w:pPr>
         <w:rPr/>
       </w:pPr>
       <w:r>
@@ -3102,19 +3084,7 @@
         <w:rPr>
           <w:rtl w:val="0"/>
         </w:rPr>
-        <w:t xml:space="preserve">Al igual que </w:t>
-      </w:r>
-      <w:r>
-        <w:rPr>
-          <w:rtl w:val="0"/>
-        </w:rPr>
-        <w:t xml:space="preserve">PriorityQueue</w:t>
-      </w:r>
-      <w:r>
-        <w:rPr>
-          <w:rtl w:val="0"/>
-        </w:rPr>
-        <w:t xml:space="preserve">, no permite duplicados. Si se intenta insertar un elemento con una clave que ya está en el mapa, no se agregará.</w:t>
+        <w:t xml:space="preserve">No permite duplicados. Si se intenta insertar un elemento con una clave que ya está en el mapa, no se agregará.</w:t>
       </w:r>
     </w:p>
     <w:p>
@@ -4262,6 +4232,2776 @@
         </w:rPr>
       </w:r>
     </w:p>
+    <w:p>
+      <w:pPr>
+        <w:rPr>
+          <w:u w:val="single"/>
+        </w:rPr>
+      </w:pPr>
+      <w:r>
+        <w:rPr>
+          <w:u w:val="single"/>
+          <w:rtl w:val="0"/>
+        </w:rPr>
+        <w:t xml:space="preserve">Deserialización de datos:</w:t>
+      </w:r>
+    </w:p>
+    <w:p>
+      <w:pPr>
+        <w:rPr>
+          <w:u w:val="single"/>
+        </w:rPr>
+      </w:pPr>
+      <w:r>
+        <w:rPr>
+          <w:rtl w:val="0"/>
+        </w:rPr>
+      </w:r>
+    </w:p>
+    <w:p>
+      <w:pPr>
+        <w:rPr/>
+      </w:pPr>
+      <w:r>
+        <w:rPr>
+          <w:rtl w:val="0"/>
+        </w:rPr>
+        <w:t xml:space="preserve">Criterio A: Completitud. Se prefiere una solución que logre el objetivo de convertir un texto Json a objetos de java.</w:t>
+      </w:r>
+    </w:p>
+    <w:p>
+      <w:pPr>
+        <w:rPr/>
+      </w:pPr>
+      <w:r>
+        <w:rPr>
+          <w:rtl w:val="0"/>
+        </w:rPr>
+        <w:t xml:space="preserve">­[3] Puede convertir cualquier archivo de Json en un objeto de Java</w:t>
+      </w:r>
+    </w:p>
+    <w:p>
+      <w:pPr>
+        <w:rPr/>
+      </w:pPr>
+      <w:r>
+        <w:rPr>
+          <w:rtl w:val="0"/>
+        </w:rPr>
+        <w:t xml:space="preserve">­[2] Puede convertir algunos archivos de Json en algunos objetos de Java</w:t>
+      </w:r>
+    </w:p>
+    <w:p>
+      <w:pPr>
+        <w:rPr/>
+      </w:pPr>
+      <w:r>
+        <w:rPr>
+          <w:rtl w:val="0"/>
+        </w:rPr>
+        <w:t xml:space="preserve">[1] No puede convertir ningún archivo Json en objetos de Java</w:t>
+      </w:r>
+    </w:p>
+    <w:p>
+      <w:pPr>
+        <w:rPr/>
+      </w:pPr>
+      <w:r>
+        <w:rPr>
+          <w:rtl w:val="0"/>
+        </w:rPr>
+      </w:r>
+    </w:p>
+    <w:p>
+      <w:pPr>
+        <w:rPr/>
+      </w:pPr>
+      <w:r>
+        <w:rPr>
+          <w:rtl w:val="0"/>
+        </w:rPr>
+        <w:t xml:space="preserve">Criterio B:Facilidad de usar. Se prefiere una solución que sea fácil de usar</w:t>
+      </w:r>
+    </w:p>
+    <w:p>
+      <w:pPr>
+        <w:rPr/>
+      </w:pPr>
+      <w:r>
+        <w:rPr>
+          <w:rtl w:val="0"/>
+        </w:rPr>
+        <w:t xml:space="preserve">[2] Se puede deserializar datos con solo 1 linea de comando</w:t>
+      </w:r>
+    </w:p>
+    <w:p>
+      <w:pPr>
+        <w:rPr/>
+      </w:pPr>
+      <w:r>
+        <w:rPr>
+          <w:rtl w:val="0"/>
+        </w:rPr>
+        <w:t xml:space="preserve">[1] Se puede deserializar datos con más de 1 línea de comando</w:t>
+      </w:r>
+    </w:p>
+    <w:p>
+      <w:pPr>
+        <w:rPr/>
+      </w:pPr>
+      <w:r>
+        <w:rPr>
+          <w:rtl w:val="0"/>
+        </w:rPr>
+      </w:r>
+    </w:p>
+    <w:p>
+      <w:pPr>
+        <w:rPr/>
+      </w:pPr>
+      <w:r>
+        <w:rPr>
+          <w:rtl w:val="0"/>
+        </w:rPr>
+        <w:t xml:space="preserve">Criterio C: Eficiencia para datos pequeños. Se prefiere una solución que tenga mayor eficiencia con datos pequeños en el cargue inicial.</w:t>
+      </w:r>
+    </w:p>
+    <w:p>
+      <w:pPr>
+        <w:rPr/>
+      </w:pPr>
+      <w:r>
+        <w:rPr>
+          <w:rtl w:val="0"/>
+        </w:rPr>
+        <w:t xml:space="preserve">[4] Constante</w:t>
+      </w:r>
+    </w:p>
+    <w:p>
+      <w:pPr>
+        <w:rPr/>
+      </w:pPr>
+      <w:r>
+        <w:rPr>
+          <w:rtl w:val="0"/>
+        </w:rPr>
+        <w:t xml:space="preserve">­[3] Mayor a constante</w:t>
+      </w:r>
+    </w:p>
+    <w:p>
+      <w:pPr>
+        <w:rPr/>
+      </w:pPr>
+      <w:r>
+        <w:rPr>
+          <w:rtl w:val="0"/>
+        </w:rPr>
+        <w:t xml:space="preserve">­[2] Logarítmica</w:t>
+      </w:r>
+    </w:p>
+    <w:p>
+      <w:pPr>
+        <w:rPr/>
+      </w:pPr>
+      <w:r>
+        <w:rPr>
+          <w:rtl w:val="0"/>
+        </w:rPr>
+        <w:t xml:space="preserve">­[1] Lineal</w:t>
+      </w:r>
+    </w:p>
+    <w:p>
+      <w:pPr>
+        <w:rPr/>
+      </w:pPr>
+      <w:r>
+        <w:rPr>
+          <w:rtl w:val="0"/>
+        </w:rPr>
+      </w:r>
+    </w:p>
+    <w:p>
+      <w:pPr>
+        <w:rPr/>
+      </w:pPr>
+      <w:r>
+        <w:rPr>
+          <w:rtl w:val="0"/>
+        </w:rPr>
+      </w:r>
+    </w:p>
+    <w:tbl>
+      <w:tblPr>
+        <w:tblStyle w:val="Table2"/>
+        <w:tblW w:w="9000.0" w:type="dxa"/>
+        <w:jc w:val="left"/>
+        <w:tblBorders>
+          <w:top w:color="000000" w:space="0" w:sz="8" w:val="single"/>
+          <w:left w:color="000000" w:space="0" w:sz="8" w:val="single"/>
+          <w:bottom w:color="000000" w:space="0" w:sz="8" w:val="single"/>
+          <w:right w:color="000000" w:space="0" w:sz="8" w:val="single"/>
+          <w:insideH w:color="000000" w:space="0" w:sz="8" w:val="single"/>
+          <w:insideV w:color="000000" w:space="0" w:sz="8" w:val="single"/>
+        </w:tblBorders>
+        <w:tblLayout w:type="fixed"/>
+        <w:tblLook w:val="0600"/>
+      </w:tblPr>
+      <w:tblGrid>
+        <w:gridCol w:w="1800"/>
+        <w:gridCol w:w="2145"/>
+        <w:gridCol w:w="1455"/>
+        <w:gridCol w:w="2175"/>
+        <w:gridCol w:w="1425"/>
+        <w:tblGridChange w:id="0">
+          <w:tblGrid>
+            <w:gridCol w:w="1800"/>
+            <w:gridCol w:w="2145"/>
+            <w:gridCol w:w="1455"/>
+            <w:gridCol w:w="2175"/>
+            <w:gridCol w:w="1425"/>
+          </w:tblGrid>
+        </w:tblGridChange>
+      </w:tblGrid>
+      <w:tr>
+        <w:trPr>
+          <w:cantSplit w:val="0"/>
+          <w:tblHeader w:val="0"/>
+        </w:trPr>
+        <w:tc>
+          <w:tcPr>
+            <w:shd w:fill="auto" w:val="clear"/>
+            <w:tcMar>
+              <w:top w:w="100.0" w:type="dxa"/>
+              <w:left w:w="100.0" w:type="dxa"/>
+              <w:bottom w:w="100.0" w:type="dxa"/>
+              <w:right w:w="100.0" w:type="dxa"/>
+            </w:tcMar>
+            <w:vAlign w:val="top"/>
+          </w:tcPr>
+          <w:p>
+            <w:pPr>
+              <w:widowControl w:val="0"/>
+              <w:spacing w:line="240" w:lineRule="auto"/>
+              <w:rPr/>
+            </w:pPr>
+            <w:r>
+              <w:rPr>
+                <w:rtl w:val="0"/>
+              </w:rPr>
+            </w:r>
+          </w:p>
+        </w:tc>
+        <w:tc>
+          <w:tcPr>
+            <w:shd w:fill="auto" w:val="clear"/>
+            <w:tcMar>
+              <w:top w:w="100.0" w:type="dxa"/>
+              <w:left w:w="100.0" w:type="dxa"/>
+              <w:bottom w:w="100.0" w:type="dxa"/>
+              <w:right w:w="100.0" w:type="dxa"/>
+            </w:tcMar>
+            <w:vAlign w:val="top"/>
+          </w:tcPr>
+          <w:p>
+            <w:pPr>
+              <w:widowControl w:val="0"/>
+              <w:spacing w:line="240" w:lineRule="auto"/>
+              <w:jc w:val="center"/>
+              <w:rPr/>
+            </w:pPr>
+            <w:r>
+              <w:rPr>
+                <w:rtl w:val="0"/>
+              </w:rPr>
+              <w:t xml:space="preserve">Criterio A</w:t>
+            </w:r>
+          </w:p>
+        </w:tc>
+        <w:tc>
+          <w:tcPr>
+            <w:shd w:fill="auto" w:val="clear"/>
+            <w:tcMar>
+              <w:top w:w="100.0" w:type="dxa"/>
+              <w:left w:w="100.0" w:type="dxa"/>
+              <w:bottom w:w="100.0" w:type="dxa"/>
+              <w:right w:w="100.0" w:type="dxa"/>
+            </w:tcMar>
+            <w:vAlign w:val="top"/>
+          </w:tcPr>
+          <w:p>
+            <w:pPr>
+              <w:widowControl w:val="0"/>
+              <w:spacing w:line="240" w:lineRule="auto"/>
+              <w:jc w:val="center"/>
+              <w:rPr/>
+            </w:pPr>
+            <w:r>
+              <w:rPr>
+                <w:rtl w:val="0"/>
+              </w:rPr>
+              <w:t xml:space="preserve">Criterio B</w:t>
+            </w:r>
+          </w:p>
+        </w:tc>
+        <w:tc>
+          <w:tcPr>
+            <w:shd w:fill="auto" w:val="clear"/>
+            <w:tcMar>
+              <w:top w:w="100.0" w:type="dxa"/>
+              <w:left w:w="100.0" w:type="dxa"/>
+              <w:bottom w:w="100.0" w:type="dxa"/>
+              <w:right w:w="100.0" w:type="dxa"/>
+            </w:tcMar>
+            <w:vAlign w:val="top"/>
+          </w:tcPr>
+          <w:p>
+            <w:pPr>
+              <w:widowControl w:val="0"/>
+              <w:spacing w:line="240" w:lineRule="auto"/>
+              <w:jc w:val="center"/>
+              <w:rPr/>
+            </w:pPr>
+            <w:r>
+              <w:rPr>
+                <w:rtl w:val="0"/>
+              </w:rPr>
+              <w:t xml:space="preserve">Criterio C</w:t>
+            </w:r>
+          </w:p>
+        </w:tc>
+        <w:tc>
+          <w:tcPr>
+            <w:shd w:fill="auto" w:val="clear"/>
+            <w:tcMar>
+              <w:top w:w="100.0" w:type="dxa"/>
+              <w:left w:w="100.0" w:type="dxa"/>
+              <w:bottom w:w="100.0" w:type="dxa"/>
+              <w:right w:w="100.0" w:type="dxa"/>
+            </w:tcMar>
+            <w:vAlign w:val="top"/>
+          </w:tcPr>
+          <w:p>
+            <w:pPr>
+              <w:widowControl w:val="0"/>
+              <w:spacing w:line="240" w:lineRule="auto"/>
+              <w:jc w:val="center"/>
+              <w:rPr/>
+            </w:pPr>
+            <w:r>
+              <w:rPr>
+                <w:rtl w:val="0"/>
+              </w:rPr>
+              <w:t xml:space="preserve">Total</w:t>
+            </w:r>
+          </w:p>
+        </w:tc>
+      </w:tr>
+      <w:tr>
+        <w:trPr>
+          <w:cantSplit w:val="0"/>
+          <w:tblHeader w:val="0"/>
+        </w:trPr>
+        <w:tc>
+          <w:tcPr>
+            <w:shd w:fill="auto" w:val="clear"/>
+            <w:tcMar>
+              <w:top w:w="100.0" w:type="dxa"/>
+              <w:left w:w="100.0" w:type="dxa"/>
+              <w:bottom w:w="100.0" w:type="dxa"/>
+              <w:right w:w="100.0" w:type="dxa"/>
+            </w:tcMar>
+            <w:vAlign w:val="top"/>
+          </w:tcPr>
+          <w:p>
+            <w:pPr>
+              <w:widowControl w:val="0"/>
+              <w:spacing w:line="240" w:lineRule="auto"/>
+              <w:rPr/>
+            </w:pPr>
+            <w:r>
+              <w:rPr>
+                <w:rtl w:val="0"/>
+              </w:rPr>
+              <w:t xml:space="preserve">Gson</w:t>
+            </w:r>
+          </w:p>
+        </w:tc>
+        <w:tc>
+          <w:tcPr>
+            <w:shd w:fill="auto" w:val="clear"/>
+            <w:tcMar>
+              <w:top w:w="100.0" w:type="dxa"/>
+              <w:left w:w="100.0" w:type="dxa"/>
+              <w:bottom w:w="100.0" w:type="dxa"/>
+              <w:right w:w="100.0" w:type="dxa"/>
+            </w:tcMar>
+            <w:vAlign w:val="top"/>
+          </w:tcPr>
+          <w:p>
+            <w:pPr>
+              <w:widowControl w:val="0"/>
+              <w:spacing w:line="240" w:lineRule="auto"/>
+              <w:jc w:val="center"/>
+              <w:rPr/>
+            </w:pPr>
+            <w:r>
+              <w:rPr>
+                <w:rtl w:val="0"/>
+              </w:rPr>
+              <w:t xml:space="preserve">Cualquier archivo</w:t>
+            </w:r>
+          </w:p>
+          <w:p>
+            <w:pPr>
+              <w:widowControl w:val="0"/>
+              <w:spacing w:line="240" w:lineRule="auto"/>
+              <w:jc w:val="center"/>
+              <w:rPr/>
+            </w:pPr>
+            <w:r>
+              <w:rPr>
+                <w:rtl w:val="0"/>
+              </w:rPr>
+              <w:t xml:space="preserve">3</w:t>
+            </w:r>
+          </w:p>
+        </w:tc>
+        <w:tc>
+          <w:tcPr>
+            <w:shd w:fill="auto" w:val="clear"/>
+            <w:tcMar>
+              <w:top w:w="100.0" w:type="dxa"/>
+              <w:left w:w="100.0" w:type="dxa"/>
+              <w:bottom w:w="100.0" w:type="dxa"/>
+              <w:right w:w="100.0" w:type="dxa"/>
+            </w:tcMar>
+            <w:vAlign w:val="top"/>
+          </w:tcPr>
+          <w:p>
+            <w:pPr>
+              <w:widowControl w:val="0"/>
+              <w:spacing w:line="240" w:lineRule="auto"/>
+              <w:jc w:val="center"/>
+              <w:rPr/>
+            </w:pPr>
+            <w:r>
+              <w:rPr>
+                <w:rtl w:val="0"/>
+              </w:rPr>
+              <w:t xml:space="preserve">1 Línea </w:t>
+            </w:r>
+          </w:p>
+          <w:p>
+            <w:pPr>
+              <w:widowControl w:val="0"/>
+              <w:spacing w:line="240" w:lineRule="auto"/>
+              <w:jc w:val="center"/>
+              <w:rPr/>
+            </w:pPr>
+            <w:r>
+              <w:rPr>
+                <w:rtl w:val="0"/>
+              </w:rPr>
+              <w:t xml:space="preserve">2</w:t>
+            </w:r>
+          </w:p>
+        </w:tc>
+        <w:tc>
+          <w:tcPr>
+            <w:shd w:fill="auto" w:val="clear"/>
+            <w:tcMar>
+              <w:top w:w="100.0" w:type="dxa"/>
+              <w:left w:w="100.0" w:type="dxa"/>
+              <w:bottom w:w="100.0" w:type="dxa"/>
+              <w:right w:w="100.0" w:type="dxa"/>
+            </w:tcMar>
+            <w:vAlign w:val="top"/>
+          </w:tcPr>
+          <w:p>
+            <w:pPr>
+              <w:widowControl w:val="0"/>
+              <w:spacing w:line="240" w:lineRule="auto"/>
+              <w:jc w:val="center"/>
+              <w:rPr/>
+            </w:pPr>
+            <w:r>
+              <w:rPr>
+                <w:rtl w:val="0"/>
+              </w:rPr>
+              <w:t xml:space="preserve">Lineal</w:t>
+            </w:r>
+          </w:p>
+          <w:p>
+            <w:pPr>
+              <w:widowControl w:val="0"/>
+              <w:spacing w:line="240" w:lineRule="auto"/>
+              <w:jc w:val="center"/>
+              <w:rPr/>
+            </w:pPr>
+            <w:r>
+              <w:rPr>
+                <w:rtl w:val="0"/>
+              </w:rPr>
+              <w:t xml:space="preserve">1</w:t>
+            </w:r>
+          </w:p>
+        </w:tc>
+        <w:tc>
+          <w:tcPr>
+            <w:shd w:fill="auto" w:val="clear"/>
+            <w:tcMar>
+              <w:top w:w="100.0" w:type="dxa"/>
+              <w:left w:w="100.0" w:type="dxa"/>
+              <w:bottom w:w="100.0" w:type="dxa"/>
+              <w:right w:w="100.0" w:type="dxa"/>
+            </w:tcMar>
+            <w:vAlign w:val="top"/>
+          </w:tcPr>
+          <w:p>
+            <w:pPr>
+              <w:widowControl w:val="0"/>
+              <w:spacing w:line="240" w:lineRule="auto"/>
+              <w:jc w:val="center"/>
+              <w:rPr/>
+            </w:pPr>
+            <w:r>
+              <w:rPr>
+                <w:rtl w:val="0"/>
+              </w:rPr>
+              <w:t xml:space="preserve">6</w:t>
+            </w:r>
+          </w:p>
+        </w:tc>
+      </w:tr>
+      <w:tr>
+        <w:trPr>
+          <w:cantSplit w:val="0"/>
+          <w:tblHeader w:val="0"/>
+        </w:trPr>
+        <w:tc>
+          <w:tcPr>
+            <w:shd w:fill="auto" w:val="clear"/>
+            <w:tcMar>
+              <w:top w:w="100.0" w:type="dxa"/>
+              <w:left w:w="100.0" w:type="dxa"/>
+              <w:bottom w:w="100.0" w:type="dxa"/>
+              <w:right w:w="100.0" w:type="dxa"/>
+            </w:tcMar>
+            <w:vAlign w:val="top"/>
+          </w:tcPr>
+          <w:p>
+            <w:pPr>
+              <w:widowControl w:val="0"/>
+              <w:spacing w:line="240" w:lineRule="auto"/>
+              <w:rPr/>
+            </w:pPr>
+            <w:r>
+              <w:rPr>
+                <w:rtl w:val="0"/>
+              </w:rPr>
+              <w:t xml:space="preserve">JSONObject</w:t>
+            </w:r>
+          </w:p>
+        </w:tc>
+        <w:tc>
+          <w:tcPr>
+            <w:shd w:fill="auto" w:val="clear"/>
+            <w:tcMar>
+              <w:top w:w="100.0" w:type="dxa"/>
+              <w:left w:w="100.0" w:type="dxa"/>
+              <w:bottom w:w="100.0" w:type="dxa"/>
+              <w:right w:w="100.0" w:type="dxa"/>
+            </w:tcMar>
+            <w:vAlign w:val="top"/>
+          </w:tcPr>
+          <w:p>
+            <w:pPr>
+              <w:widowControl w:val="0"/>
+              <w:spacing w:line="240" w:lineRule="auto"/>
+              <w:jc w:val="center"/>
+              <w:rPr/>
+            </w:pPr>
+            <w:r>
+              <w:rPr>
+                <w:rtl w:val="0"/>
+              </w:rPr>
+              <w:t xml:space="preserve">Algunos archivos</w:t>
+            </w:r>
+          </w:p>
+          <w:p>
+            <w:pPr>
+              <w:widowControl w:val="0"/>
+              <w:spacing w:line="240" w:lineRule="auto"/>
+              <w:jc w:val="center"/>
+              <w:rPr/>
+            </w:pPr>
+            <w:r>
+              <w:rPr>
+                <w:rtl w:val="0"/>
+              </w:rPr>
+              <w:t xml:space="preserve">2</w:t>
+            </w:r>
+          </w:p>
+        </w:tc>
+        <w:tc>
+          <w:tcPr>
+            <w:shd w:fill="auto" w:val="clear"/>
+            <w:tcMar>
+              <w:top w:w="100.0" w:type="dxa"/>
+              <w:left w:w="100.0" w:type="dxa"/>
+              <w:bottom w:w="100.0" w:type="dxa"/>
+              <w:right w:w="100.0" w:type="dxa"/>
+            </w:tcMar>
+            <w:vAlign w:val="top"/>
+          </w:tcPr>
+          <w:p>
+            <w:pPr>
+              <w:widowControl w:val="0"/>
+              <w:spacing w:line="240" w:lineRule="auto"/>
+              <w:jc w:val="center"/>
+              <w:rPr/>
+            </w:pPr>
+            <w:r>
+              <w:rPr>
+                <w:rtl w:val="0"/>
+              </w:rPr>
+              <w:t xml:space="preserve">1 Línea</w:t>
+            </w:r>
+          </w:p>
+          <w:p>
+            <w:pPr>
+              <w:widowControl w:val="0"/>
+              <w:spacing w:line="240" w:lineRule="auto"/>
+              <w:jc w:val="center"/>
+              <w:rPr/>
+            </w:pPr>
+            <w:r>
+              <w:rPr>
+                <w:rtl w:val="0"/>
+              </w:rPr>
+              <w:t xml:space="preserve">2</w:t>
+            </w:r>
+          </w:p>
+        </w:tc>
+        <w:tc>
+          <w:tcPr>
+            <w:shd w:fill="auto" w:val="clear"/>
+            <w:tcMar>
+              <w:top w:w="100.0" w:type="dxa"/>
+              <w:left w:w="100.0" w:type="dxa"/>
+              <w:bottom w:w="100.0" w:type="dxa"/>
+              <w:right w:w="100.0" w:type="dxa"/>
+            </w:tcMar>
+            <w:vAlign w:val="top"/>
+          </w:tcPr>
+          <w:p>
+            <w:pPr>
+              <w:widowControl w:val="0"/>
+              <w:spacing w:line="240" w:lineRule="auto"/>
+              <w:jc w:val="center"/>
+              <w:rPr/>
+            </w:pPr>
+            <w:r>
+              <w:rPr>
+                <w:rtl w:val="0"/>
+              </w:rPr>
+              <w:t xml:space="preserve">Lineal</w:t>
+            </w:r>
+          </w:p>
+          <w:p>
+            <w:pPr>
+              <w:widowControl w:val="0"/>
+              <w:spacing w:line="240" w:lineRule="auto"/>
+              <w:jc w:val="center"/>
+              <w:rPr/>
+            </w:pPr>
+            <w:r>
+              <w:rPr>
+                <w:rtl w:val="0"/>
+              </w:rPr>
+              <w:t xml:space="preserve">1 </w:t>
+            </w:r>
+          </w:p>
+        </w:tc>
+        <w:tc>
+          <w:tcPr>
+            <w:shd w:fill="auto" w:val="clear"/>
+            <w:tcMar>
+              <w:top w:w="100.0" w:type="dxa"/>
+              <w:left w:w="100.0" w:type="dxa"/>
+              <w:bottom w:w="100.0" w:type="dxa"/>
+              <w:right w:w="100.0" w:type="dxa"/>
+            </w:tcMar>
+            <w:vAlign w:val="top"/>
+          </w:tcPr>
+          <w:p>
+            <w:pPr>
+              <w:widowControl w:val="0"/>
+              <w:spacing w:line="240" w:lineRule="auto"/>
+              <w:jc w:val="center"/>
+              <w:rPr/>
+            </w:pPr>
+            <w:r>
+              <w:rPr>
+                <w:rtl w:val="0"/>
+              </w:rPr>
+              <w:t xml:space="preserve">5</w:t>
+            </w:r>
+          </w:p>
+        </w:tc>
+      </w:tr>
+    </w:tbl>
+    <w:p>
+      <w:pPr>
+        <w:rPr/>
+      </w:pPr>
+      <w:r>
+        <w:rPr>
+          <w:rtl w:val="0"/>
+        </w:rPr>
+      </w:r>
+    </w:p>
+    <w:p>
+      <w:pPr>
+        <w:rPr>
+          <w:u w:val="single"/>
+        </w:rPr>
+      </w:pPr>
+      <w:r>
+        <w:rPr>
+          <w:u w:val="single"/>
+          <w:rtl w:val="0"/>
+        </w:rPr>
+        <w:t xml:space="preserve">Búsqueda de pasajeros</w:t>
+      </w:r>
+    </w:p>
+    <w:p>
+      <w:pPr>
+        <w:rPr>
+          <w:u w:val="single"/>
+        </w:rPr>
+      </w:pPr>
+      <w:r>
+        <w:rPr>
+          <w:rtl w:val="0"/>
+        </w:rPr>
+      </w:r>
+    </w:p>
+    <w:p>
+      <w:pPr>
+        <w:rPr/>
+      </w:pPr>
+      <w:r>
+        <w:rPr>
+          <w:rtl w:val="0"/>
+        </w:rPr>
+        <w:t xml:space="preserve">Criterio A: Eficiencia. Se prefiere una solución eficiente. La eficiencia puede ser:</w:t>
+      </w:r>
+    </w:p>
+    <w:p>
+      <w:pPr>
+        <w:rPr/>
+      </w:pPr>
+      <w:r>
+        <w:rPr>
+          <w:rtl w:val="0"/>
+        </w:rPr>
+        <w:t xml:space="preserve">[4] Constante</w:t>
+      </w:r>
+    </w:p>
+    <w:p>
+      <w:pPr>
+        <w:rPr/>
+      </w:pPr>
+      <w:r>
+        <w:rPr>
+          <w:rtl w:val="0"/>
+        </w:rPr>
+        <w:t xml:space="preserve">­[3] Mayor a constante</w:t>
+      </w:r>
+    </w:p>
+    <w:p>
+      <w:pPr>
+        <w:rPr/>
+      </w:pPr>
+      <w:r>
+        <w:rPr>
+          <w:rtl w:val="0"/>
+        </w:rPr>
+        <w:t xml:space="preserve">­[2] Logarítmica</w:t>
+      </w:r>
+    </w:p>
+    <w:p>
+      <w:pPr>
+        <w:rPr>
+          <w:u w:val="single"/>
+        </w:rPr>
+      </w:pPr>
+      <w:r>
+        <w:rPr>
+          <w:rtl w:val="0"/>
+        </w:rPr>
+        <w:t xml:space="preserve">­[1] Lineal</w:t>
+      </w:r>
+      <w:r>
+        <w:rPr>
+          <w:rtl w:val="0"/>
+        </w:rPr>
+      </w:r>
+    </w:p>
+    <w:p>
+      <w:pPr>
+        <w:rPr>
+          <w:u w:val="single"/>
+        </w:rPr>
+      </w:pPr>
+      <w:r>
+        <w:rPr>
+          <w:rtl w:val="0"/>
+        </w:rPr>
+      </w:r>
+    </w:p>
+    <w:p>
+      <w:pPr>
+        <w:rPr/>
+      </w:pPr>
+      <w:r>
+        <w:rPr>
+          <w:rtl w:val="0"/>
+        </w:rPr>
+        <w:t xml:space="preserve">Criterio B: Sostenibilidad. Se prefiere una solución que sostenga su rendimiento mientras más datos tiene:</w:t>
+      </w:r>
+    </w:p>
+    <w:p>
+      <w:pPr>
+        <w:rPr/>
+      </w:pPr>
+      <w:r>
+        <w:rPr>
+          <w:rtl w:val="0"/>
+        </w:rPr>
+        <w:t xml:space="preserve">­­[5] No pierde eficiencia sin importar los datos que tenga</w:t>
+      </w:r>
+    </w:p>
+    <w:p>
+      <w:pPr>
+        <w:rPr/>
+      </w:pPr>
+      <w:r>
+        <w:rPr>
+          <w:rtl w:val="0"/>
+        </w:rPr>
+        <w:t xml:space="preserve">[4] Casi no pierde eficiencia con una cantidad grande de datos</w:t>
+      </w:r>
+    </w:p>
+    <w:p>
+      <w:pPr>
+        <w:rPr/>
+      </w:pPr>
+      <w:r>
+        <w:rPr>
+          <w:rtl w:val="0"/>
+        </w:rPr>
+        <w:t xml:space="preserve">­[3] Tiene una pérdida moderada de eficiencia con una cantidad grande de datos</w:t>
+      </w:r>
+    </w:p>
+    <w:p>
+      <w:pPr>
+        <w:rPr/>
+      </w:pPr>
+      <w:r>
+        <w:rPr>
+          <w:rtl w:val="0"/>
+        </w:rPr>
+        <w:t xml:space="preserve">[2] Tiene una pérdida significativa de eficiencia con una cantidad grande de datos</w:t>
+      </w:r>
+    </w:p>
+    <w:p>
+      <w:pPr>
+        <w:rPr/>
+      </w:pPr>
+      <w:r>
+        <w:rPr>
+          <w:rtl w:val="0"/>
+        </w:rPr>
+        <w:t xml:space="preserve">[1] Tiene una pérdida total de eficiencia con una cantidad grande de datos</w:t>
+      </w:r>
+    </w:p>
+    <w:p>
+      <w:pPr>
+        <w:rPr/>
+      </w:pPr>
+      <w:r>
+        <w:rPr>
+          <w:rtl w:val="0"/>
+        </w:rPr>
+      </w:r>
+    </w:p>
+    <w:p>
+      <w:pPr>
+        <w:rPr/>
+      </w:pPr>
+      <w:r>
+        <w:rPr>
+          <w:rtl w:val="0"/>
+        </w:rPr>
+        <w:t xml:space="preserve">Criterio C: Completitud. Se prefiere una solución que pueda almacenar los datos necesarios para la solución</w:t>
+      </w:r>
+    </w:p>
+    <w:p>
+      <w:pPr>
+        <w:rPr/>
+      </w:pPr>
+      <w:r>
+        <w:rPr>
+          <w:rtl w:val="0"/>
+        </w:rPr>
+        <w:t xml:space="preserve">[3] Puede guardar todos los datos del pasajero</w:t>
+      </w:r>
+    </w:p>
+    <w:p>
+      <w:pPr>
+        <w:rPr/>
+      </w:pPr>
+      <w:r>
+        <w:rPr>
+          <w:rtl w:val="0"/>
+        </w:rPr>
+        <w:t xml:space="preserve">[2] Puede buscar algunos datos del pasajero</w:t>
+      </w:r>
+    </w:p>
+    <w:p>
+      <w:pPr>
+        <w:rPr/>
+      </w:pPr>
+      <w:r>
+        <w:rPr>
+          <w:rtl w:val="0"/>
+        </w:rPr>
+        <w:t xml:space="preserve">[1] Puede almacenar solo 1 dato del pasajero.</w:t>
+      </w:r>
+    </w:p>
+    <w:p>
+      <w:pPr>
+        <w:rPr/>
+      </w:pPr>
+      <w:r>
+        <w:rPr>
+          <w:rtl w:val="0"/>
+        </w:rPr>
+      </w:r>
+    </w:p>
+    <w:p>
+      <w:pPr>
+        <w:rPr/>
+      </w:pPr>
+      <w:r>
+        <w:rPr>
+          <w:rtl w:val="0"/>
+        </w:rPr>
+        <w:t xml:space="preserve">Criterio D: Familiaridad con la solución. Se prefiere una solución con la que el equipo sea familiar. La solución puede ser:</w:t>
+      </w:r>
+    </w:p>
+    <w:p>
+      <w:pPr>
+        <w:rPr/>
+      </w:pPr>
+      <w:r>
+        <w:rPr>
+          <w:rtl w:val="0"/>
+        </w:rPr>
+        <w:t xml:space="preserve">[3] Familiar</w:t>
+      </w:r>
+    </w:p>
+    <w:p>
+      <w:pPr>
+        <w:rPr/>
+      </w:pPr>
+      <w:r>
+        <w:rPr>
+          <w:rtl w:val="0"/>
+        </w:rPr>
+        <w:t xml:space="preserve">­[2] Conocida</w:t>
+      </w:r>
+    </w:p>
+    <w:p>
+      <w:pPr>
+        <w:rPr/>
+      </w:pPr>
+      <w:r>
+        <w:rPr>
+          <w:rtl w:val="0"/>
+        </w:rPr>
+        <w:t xml:space="preserve">­[1] No conocida</w:t>
+      </w:r>
+    </w:p>
+    <w:p>
+      <w:pPr>
+        <w:rPr/>
+      </w:pPr>
+      <w:r>
+        <w:rPr>
+          <w:rtl w:val="0"/>
+        </w:rPr>
+      </w:r>
+    </w:p>
+    <w:p>
+      <w:pPr>
+        <w:rPr/>
+      </w:pPr>
+      <w:r>
+        <w:rPr>
+          <w:rtl w:val="0"/>
+        </w:rPr>
+      </w:r>
+    </w:p>
+    <w:tbl>
+      <w:tblPr>
+        <w:tblStyle w:val="Table3"/>
+        <w:tblW w:w="9000.0" w:type="dxa"/>
+        <w:jc w:val="left"/>
+        <w:tblBorders>
+          <w:top w:color="000000" w:space="0" w:sz="8" w:val="single"/>
+          <w:left w:color="000000" w:space="0" w:sz="8" w:val="single"/>
+          <w:bottom w:color="000000" w:space="0" w:sz="8" w:val="single"/>
+          <w:right w:color="000000" w:space="0" w:sz="8" w:val="single"/>
+          <w:insideH w:color="000000" w:space="0" w:sz="8" w:val="single"/>
+          <w:insideV w:color="000000" w:space="0" w:sz="8" w:val="single"/>
+        </w:tblBorders>
+        <w:tblLayout w:type="fixed"/>
+        <w:tblLook w:val="0600"/>
+      </w:tblPr>
+      <w:tblGrid>
+        <w:gridCol w:w="1500"/>
+        <w:gridCol w:w="1500"/>
+        <w:gridCol w:w="1695"/>
+        <w:gridCol w:w="2010"/>
+        <w:gridCol w:w="1500"/>
+        <w:gridCol w:w="795"/>
+        <w:tblGridChange w:id="0">
+          <w:tblGrid>
+            <w:gridCol w:w="1500"/>
+            <w:gridCol w:w="1500"/>
+            <w:gridCol w:w="1695"/>
+            <w:gridCol w:w="2010"/>
+            <w:gridCol w:w="1500"/>
+            <w:gridCol w:w="795"/>
+          </w:tblGrid>
+        </w:tblGridChange>
+      </w:tblGrid>
+      <w:tr>
+        <w:trPr>
+          <w:cantSplit w:val="0"/>
+          <w:tblHeader w:val="0"/>
+        </w:trPr>
+        <w:tc>
+          <w:tcPr>
+            <w:shd w:fill="auto" w:val="clear"/>
+            <w:tcMar>
+              <w:top w:w="100.0" w:type="dxa"/>
+              <w:left w:w="100.0" w:type="dxa"/>
+              <w:bottom w:w="100.0" w:type="dxa"/>
+              <w:right w:w="100.0" w:type="dxa"/>
+            </w:tcMar>
+            <w:vAlign w:val="top"/>
+          </w:tcPr>
+          <w:p>
+            <w:pPr>
+              <w:keepNext w:val="0"/>
+              <w:keepLines w:val="0"/>
+              <w:pageBreakBefore w:val="0"/>
+              <w:widowControl w:val="0"/>
+              <w:pBdr>
+                <w:top w:space="0" w:sz="0" w:val="nil"/>
+                <w:left w:space="0" w:sz="0" w:val="nil"/>
+                <w:bottom w:space="0" w:sz="0" w:val="nil"/>
+                <w:right w:space="0" w:sz="0" w:val="nil"/>
+                <w:between w:space="0" w:sz="0" w:val="nil"/>
+              </w:pBdr>
+              <w:shd w:fill="auto" w:val="clear"/>
+              <w:spacing w:after="0" w:before="0" w:line="240" w:lineRule="auto"/>
+              <w:ind w:left="0" w:right="0" w:firstLine="0"/>
+              <w:jc w:val="left"/>
+              <w:rPr/>
+            </w:pPr>
+            <w:r>
+              <w:rPr>
+                <w:rtl w:val="0"/>
+              </w:rPr>
+            </w:r>
+          </w:p>
+        </w:tc>
+        <w:tc>
+          <w:tcPr>
+            <w:shd w:fill="auto" w:val="clear"/>
+            <w:tcMar>
+              <w:top w:w="100.0" w:type="dxa"/>
+              <w:left w:w="100.0" w:type="dxa"/>
+              <w:bottom w:w="100.0" w:type="dxa"/>
+              <w:right w:w="100.0" w:type="dxa"/>
+            </w:tcMar>
+            <w:vAlign w:val="top"/>
+          </w:tcPr>
+          <w:p>
+            <w:pPr>
+              <w:keepNext w:val="0"/>
+              <w:keepLines w:val="0"/>
+              <w:pageBreakBefore w:val="0"/>
+              <w:widowControl w:val="0"/>
+              <w:pBdr>
+                <w:top w:space="0" w:sz="0" w:val="nil"/>
+                <w:left w:space="0" w:sz="0" w:val="nil"/>
+                <w:bottom w:space="0" w:sz="0" w:val="nil"/>
+                <w:right w:space="0" w:sz="0" w:val="nil"/>
+                <w:between w:space="0" w:sz="0" w:val="nil"/>
+              </w:pBdr>
+              <w:shd w:fill="auto" w:val="clear"/>
+              <w:spacing w:after="0" w:before="0" w:line="240" w:lineRule="auto"/>
+              <w:ind w:left="0" w:right="0" w:firstLine="0"/>
+              <w:jc w:val="center"/>
+              <w:rPr/>
+            </w:pPr>
+            <w:r>
+              <w:rPr>
+                <w:rtl w:val="0"/>
+              </w:rPr>
+              <w:t xml:space="preserve">Criterio A</w:t>
+            </w:r>
+          </w:p>
+        </w:tc>
+        <w:tc>
+          <w:tcPr>
+            <w:shd w:fill="auto" w:val="clear"/>
+            <w:tcMar>
+              <w:top w:w="100.0" w:type="dxa"/>
+              <w:left w:w="100.0" w:type="dxa"/>
+              <w:bottom w:w="100.0" w:type="dxa"/>
+              <w:right w:w="100.0" w:type="dxa"/>
+            </w:tcMar>
+            <w:vAlign w:val="top"/>
+          </w:tcPr>
+          <w:p>
+            <w:pPr>
+              <w:widowControl w:val="0"/>
+              <w:spacing w:line="240" w:lineRule="auto"/>
+              <w:jc w:val="center"/>
+              <w:rPr/>
+            </w:pPr>
+            <w:r>
+              <w:rPr>
+                <w:rtl w:val="0"/>
+              </w:rPr>
+              <w:t xml:space="preserve">Criterio B</w:t>
+            </w:r>
+          </w:p>
+        </w:tc>
+        <w:tc>
+          <w:tcPr>
+            <w:shd w:fill="auto" w:val="clear"/>
+            <w:tcMar>
+              <w:top w:w="100.0" w:type="dxa"/>
+              <w:left w:w="100.0" w:type="dxa"/>
+              <w:bottom w:w="100.0" w:type="dxa"/>
+              <w:right w:w="100.0" w:type="dxa"/>
+            </w:tcMar>
+            <w:vAlign w:val="top"/>
+          </w:tcPr>
+          <w:p>
+            <w:pPr>
+              <w:widowControl w:val="0"/>
+              <w:spacing w:line="240" w:lineRule="auto"/>
+              <w:jc w:val="center"/>
+              <w:rPr/>
+            </w:pPr>
+            <w:r>
+              <w:rPr>
+                <w:rtl w:val="0"/>
+              </w:rPr>
+              <w:t xml:space="preserve">Criterio C</w:t>
+            </w:r>
+          </w:p>
+        </w:tc>
+        <w:tc>
+          <w:tcPr>
+            <w:shd w:fill="auto" w:val="clear"/>
+            <w:tcMar>
+              <w:top w:w="100.0" w:type="dxa"/>
+              <w:left w:w="100.0" w:type="dxa"/>
+              <w:bottom w:w="100.0" w:type="dxa"/>
+              <w:right w:w="100.0" w:type="dxa"/>
+            </w:tcMar>
+            <w:vAlign w:val="top"/>
+          </w:tcPr>
+          <w:p>
+            <w:pPr>
+              <w:widowControl w:val="0"/>
+              <w:spacing w:line="240" w:lineRule="auto"/>
+              <w:jc w:val="center"/>
+              <w:rPr/>
+            </w:pPr>
+            <w:r>
+              <w:rPr>
+                <w:rtl w:val="0"/>
+              </w:rPr>
+              <w:t xml:space="preserve">Criterio D</w:t>
+            </w:r>
+          </w:p>
+        </w:tc>
+        <w:tc>
+          <w:tcPr>
+            <w:shd w:fill="auto" w:val="clear"/>
+            <w:tcMar>
+              <w:top w:w="100.0" w:type="dxa"/>
+              <w:left w:w="100.0" w:type="dxa"/>
+              <w:bottom w:w="100.0" w:type="dxa"/>
+              <w:right w:w="100.0" w:type="dxa"/>
+            </w:tcMar>
+            <w:vAlign w:val="top"/>
+          </w:tcPr>
+          <w:p>
+            <w:pPr>
+              <w:keepNext w:val="0"/>
+              <w:keepLines w:val="0"/>
+              <w:pageBreakBefore w:val="0"/>
+              <w:widowControl w:val="0"/>
+              <w:pBdr>
+                <w:top w:space="0" w:sz="0" w:val="nil"/>
+                <w:left w:space="0" w:sz="0" w:val="nil"/>
+                <w:bottom w:space="0" w:sz="0" w:val="nil"/>
+                <w:right w:space="0" w:sz="0" w:val="nil"/>
+                <w:between w:space="0" w:sz="0" w:val="nil"/>
+              </w:pBdr>
+              <w:shd w:fill="auto" w:val="clear"/>
+              <w:spacing w:after="0" w:before="0" w:line="240" w:lineRule="auto"/>
+              <w:ind w:left="0" w:right="0" w:firstLine="0"/>
+              <w:jc w:val="center"/>
+              <w:rPr/>
+            </w:pPr>
+            <w:r>
+              <w:rPr>
+                <w:rtl w:val="0"/>
+              </w:rPr>
+              <w:t xml:space="preserve">Total</w:t>
+            </w:r>
+          </w:p>
+        </w:tc>
+      </w:tr>
+      <w:tr>
+        <w:trPr>
+          <w:cantSplit w:val="0"/>
+          <w:tblHeader w:val="0"/>
+        </w:trPr>
+        <w:tc>
+          <w:tcPr>
+            <w:shd w:fill="auto" w:val="clear"/>
+            <w:tcMar>
+              <w:top w:w="100.0" w:type="dxa"/>
+              <w:left w:w="100.0" w:type="dxa"/>
+              <w:bottom w:w="100.0" w:type="dxa"/>
+              <w:right w:w="100.0" w:type="dxa"/>
+            </w:tcMar>
+            <w:vAlign w:val="top"/>
+          </w:tcPr>
+          <w:p>
+            <w:pPr>
+              <w:keepNext w:val="0"/>
+              <w:keepLines w:val="0"/>
+              <w:pageBreakBefore w:val="0"/>
+              <w:widowControl w:val="0"/>
+              <w:pBdr>
+                <w:top w:space="0" w:sz="0" w:val="nil"/>
+                <w:left w:space="0" w:sz="0" w:val="nil"/>
+                <w:bottom w:space="0" w:sz="0" w:val="nil"/>
+                <w:right w:space="0" w:sz="0" w:val="nil"/>
+                <w:between w:space="0" w:sz="0" w:val="nil"/>
+              </w:pBdr>
+              <w:shd w:fill="auto" w:val="clear"/>
+              <w:spacing w:after="0" w:before="0" w:line="240" w:lineRule="auto"/>
+              <w:ind w:left="0" w:right="0" w:firstLine="0"/>
+              <w:jc w:val="left"/>
+              <w:rPr/>
+            </w:pPr>
+            <w:r>
+              <w:rPr>
+                <w:rtl w:val="0"/>
+              </w:rPr>
+              <w:t xml:space="preserve">HashTable</w:t>
+            </w:r>
+          </w:p>
+        </w:tc>
+        <w:tc>
+          <w:tcPr>
+            <w:shd w:fill="auto" w:val="clear"/>
+            <w:tcMar>
+              <w:top w:w="100.0" w:type="dxa"/>
+              <w:left w:w="100.0" w:type="dxa"/>
+              <w:bottom w:w="100.0" w:type="dxa"/>
+              <w:right w:w="100.0" w:type="dxa"/>
+            </w:tcMar>
+            <w:vAlign w:val="top"/>
+          </w:tcPr>
+          <w:p>
+            <w:pPr>
+              <w:keepNext w:val="0"/>
+              <w:keepLines w:val="0"/>
+              <w:pageBreakBefore w:val="0"/>
+              <w:widowControl w:val="0"/>
+              <w:pBdr>
+                <w:top w:space="0" w:sz="0" w:val="nil"/>
+                <w:left w:space="0" w:sz="0" w:val="nil"/>
+                <w:bottom w:space="0" w:sz="0" w:val="nil"/>
+                <w:right w:space="0" w:sz="0" w:val="nil"/>
+                <w:between w:space="0" w:sz="0" w:val="nil"/>
+              </w:pBdr>
+              <w:shd w:fill="auto" w:val="clear"/>
+              <w:spacing w:after="0" w:before="0" w:line="240" w:lineRule="auto"/>
+              <w:ind w:left="0" w:right="0" w:firstLine="0"/>
+              <w:jc w:val="center"/>
+              <w:rPr/>
+            </w:pPr>
+            <w:r>
+              <w:rPr>
+                <w:rtl w:val="0"/>
+              </w:rPr>
+              <w:t xml:space="preserve">Constante</w:t>
+            </w:r>
+          </w:p>
+          <w:p>
+            <w:pPr>
+              <w:keepNext w:val="0"/>
+              <w:keepLines w:val="0"/>
+              <w:pageBreakBefore w:val="0"/>
+              <w:widowControl w:val="0"/>
+              <w:pBdr>
+                <w:top w:space="0" w:sz="0" w:val="nil"/>
+                <w:left w:space="0" w:sz="0" w:val="nil"/>
+                <w:bottom w:space="0" w:sz="0" w:val="nil"/>
+                <w:right w:space="0" w:sz="0" w:val="nil"/>
+                <w:between w:space="0" w:sz="0" w:val="nil"/>
+              </w:pBdr>
+              <w:shd w:fill="auto" w:val="clear"/>
+              <w:spacing w:after="0" w:before="0" w:line="240" w:lineRule="auto"/>
+              <w:ind w:left="0" w:right="0" w:firstLine="0"/>
+              <w:jc w:val="center"/>
+              <w:rPr/>
+            </w:pPr>
+            <w:r>
+              <w:rPr>
+                <w:rtl w:val="0"/>
+              </w:rPr>
+              <w:t xml:space="preserve">4</w:t>
+            </w:r>
+          </w:p>
+        </w:tc>
+        <w:tc>
+          <w:tcPr>
+            <w:shd w:fill="auto" w:val="clear"/>
+            <w:tcMar>
+              <w:top w:w="100.0" w:type="dxa"/>
+              <w:left w:w="100.0" w:type="dxa"/>
+              <w:bottom w:w="100.0" w:type="dxa"/>
+              <w:right w:w="100.0" w:type="dxa"/>
+            </w:tcMar>
+            <w:vAlign w:val="top"/>
+          </w:tcPr>
+          <w:p>
+            <w:pPr>
+              <w:keepNext w:val="0"/>
+              <w:keepLines w:val="0"/>
+              <w:pageBreakBefore w:val="0"/>
+              <w:widowControl w:val="0"/>
+              <w:pBdr>
+                <w:top w:space="0" w:sz="0" w:val="nil"/>
+                <w:left w:space="0" w:sz="0" w:val="nil"/>
+                <w:bottom w:space="0" w:sz="0" w:val="nil"/>
+                <w:right w:space="0" w:sz="0" w:val="nil"/>
+                <w:between w:space="0" w:sz="0" w:val="nil"/>
+              </w:pBdr>
+              <w:shd w:fill="auto" w:val="clear"/>
+              <w:spacing w:after="0" w:before="0" w:line="240" w:lineRule="auto"/>
+              <w:ind w:left="0" w:right="0" w:firstLine="0"/>
+              <w:jc w:val="center"/>
+              <w:rPr/>
+            </w:pPr>
+            <w:r>
+              <w:rPr>
+                <w:rtl w:val="0"/>
+              </w:rPr>
+              <w:t xml:space="preserve">Moderada</w:t>
+            </w:r>
+          </w:p>
+          <w:p>
+            <w:pPr>
+              <w:keepNext w:val="0"/>
+              <w:keepLines w:val="0"/>
+              <w:pageBreakBefore w:val="0"/>
+              <w:widowControl w:val="0"/>
+              <w:pBdr>
+                <w:top w:space="0" w:sz="0" w:val="nil"/>
+                <w:left w:space="0" w:sz="0" w:val="nil"/>
+                <w:bottom w:space="0" w:sz="0" w:val="nil"/>
+                <w:right w:space="0" w:sz="0" w:val="nil"/>
+                <w:between w:space="0" w:sz="0" w:val="nil"/>
+              </w:pBdr>
+              <w:shd w:fill="auto" w:val="clear"/>
+              <w:spacing w:after="0" w:before="0" w:line="240" w:lineRule="auto"/>
+              <w:ind w:left="0" w:right="0" w:firstLine="0"/>
+              <w:jc w:val="center"/>
+              <w:rPr/>
+            </w:pPr>
+            <w:r>
+              <w:rPr>
+                <w:rtl w:val="0"/>
+              </w:rPr>
+              <w:t xml:space="preserve">3</w:t>
+            </w:r>
+          </w:p>
+        </w:tc>
+        <w:tc>
+          <w:tcPr>
+            <w:shd w:fill="auto" w:val="clear"/>
+            <w:tcMar>
+              <w:top w:w="100.0" w:type="dxa"/>
+              <w:left w:w="100.0" w:type="dxa"/>
+              <w:bottom w:w="100.0" w:type="dxa"/>
+              <w:right w:w="100.0" w:type="dxa"/>
+            </w:tcMar>
+            <w:vAlign w:val="top"/>
+          </w:tcPr>
+          <w:p>
+            <w:pPr>
+              <w:keepNext w:val="0"/>
+              <w:keepLines w:val="0"/>
+              <w:pageBreakBefore w:val="0"/>
+              <w:widowControl w:val="0"/>
+              <w:pBdr>
+                <w:top w:space="0" w:sz="0" w:val="nil"/>
+                <w:left w:space="0" w:sz="0" w:val="nil"/>
+                <w:bottom w:space="0" w:sz="0" w:val="nil"/>
+                <w:right w:space="0" w:sz="0" w:val="nil"/>
+                <w:between w:space="0" w:sz="0" w:val="nil"/>
+              </w:pBdr>
+              <w:shd w:fill="auto" w:val="clear"/>
+              <w:spacing w:after="0" w:before="0" w:line="240" w:lineRule="auto"/>
+              <w:ind w:left="0" w:right="0" w:firstLine="0"/>
+              <w:jc w:val="center"/>
+              <w:rPr/>
+            </w:pPr>
+            <w:r>
+              <w:rPr>
+                <w:rtl w:val="0"/>
+              </w:rPr>
+              <w:t xml:space="preserve">Todos los datos</w:t>
+            </w:r>
+          </w:p>
+          <w:p>
+            <w:pPr>
+              <w:keepNext w:val="0"/>
+              <w:keepLines w:val="0"/>
+              <w:pageBreakBefore w:val="0"/>
+              <w:widowControl w:val="0"/>
+              <w:pBdr>
+                <w:top w:space="0" w:sz="0" w:val="nil"/>
+                <w:left w:space="0" w:sz="0" w:val="nil"/>
+                <w:bottom w:space="0" w:sz="0" w:val="nil"/>
+                <w:right w:space="0" w:sz="0" w:val="nil"/>
+                <w:between w:space="0" w:sz="0" w:val="nil"/>
+              </w:pBdr>
+              <w:shd w:fill="auto" w:val="clear"/>
+              <w:spacing w:after="0" w:before="0" w:line="240" w:lineRule="auto"/>
+              <w:ind w:left="0" w:right="0" w:firstLine="0"/>
+              <w:jc w:val="center"/>
+              <w:rPr/>
+            </w:pPr>
+            <w:r>
+              <w:rPr>
+                <w:rtl w:val="0"/>
+              </w:rPr>
+              <w:t xml:space="preserve">3</w:t>
+            </w:r>
+          </w:p>
+        </w:tc>
+        <w:tc>
+          <w:tcPr>
+            <w:shd w:fill="auto" w:val="clear"/>
+            <w:tcMar>
+              <w:top w:w="100.0" w:type="dxa"/>
+              <w:left w:w="100.0" w:type="dxa"/>
+              <w:bottom w:w="100.0" w:type="dxa"/>
+              <w:right w:w="100.0" w:type="dxa"/>
+            </w:tcMar>
+            <w:vAlign w:val="top"/>
+          </w:tcPr>
+          <w:p>
+            <w:pPr>
+              <w:keepNext w:val="0"/>
+              <w:keepLines w:val="0"/>
+              <w:pageBreakBefore w:val="0"/>
+              <w:widowControl w:val="0"/>
+              <w:pBdr>
+                <w:top w:space="0" w:sz="0" w:val="nil"/>
+                <w:left w:space="0" w:sz="0" w:val="nil"/>
+                <w:bottom w:space="0" w:sz="0" w:val="nil"/>
+                <w:right w:space="0" w:sz="0" w:val="nil"/>
+                <w:between w:space="0" w:sz="0" w:val="nil"/>
+              </w:pBdr>
+              <w:shd w:fill="auto" w:val="clear"/>
+              <w:spacing w:after="0" w:before="0" w:line="240" w:lineRule="auto"/>
+              <w:ind w:left="0" w:right="0" w:firstLine="0"/>
+              <w:jc w:val="center"/>
+              <w:rPr/>
+            </w:pPr>
+            <w:r>
+              <w:rPr>
+                <w:rtl w:val="0"/>
+              </w:rPr>
+              <w:t xml:space="preserve">Familiar</w:t>
+            </w:r>
+          </w:p>
+          <w:p>
+            <w:pPr>
+              <w:keepNext w:val="0"/>
+              <w:keepLines w:val="0"/>
+              <w:pageBreakBefore w:val="0"/>
+              <w:widowControl w:val="0"/>
+              <w:pBdr>
+                <w:top w:space="0" w:sz="0" w:val="nil"/>
+                <w:left w:space="0" w:sz="0" w:val="nil"/>
+                <w:bottom w:space="0" w:sz="0" w:val="nil"/>
+                <w:right w:space="0" w:sz="0" w:val="nil"/>
+                <w:between w:space="0" w:sz="0" w:val="nil"/>
+              </w:pBdr>
+              <w:shd w:fill="auto" w:val="clear"/>
+              <w:spacing w:after="0" w:before="0" w:line="240" w:lineRule="auto"/>
+              <w:ind w:left="0" w:right="0" w:firstLine="0"/>
+              <w:jc w:val="center"/>
+              <w:rPr/>
+            </w:pPr>
+            <w:r>
+              <w:rPr>
+                <w:rtl w:val="0"/>
+              </w:rPr>
+              <w:t xml:space="preserve">3</w:t>
+            </w:r>
+          </w:p>
+        </w:tc>
+        <w:tc>
+          <w:tcPr>
+            <w:shd w:fill="auto" w:val="clear"/>
+            <w:tcMar>
+              <w:top w:w="100.0" w:type="dxa"/>
+              <w:left w:w="100.0" w:type="dxa"/>
+              <w:bottom w:w="100.0" w:type="dxa"/>
+              <w:right w:w="100.0" w:type="dxa"/>
+            </w:tcMar>
+            <w:vAlign w:val="top"/>
+          </w:tcPr>
+          <w:p>
+            <w:pPr>
+              <w:keepNext w:val="0"/>
+              <w:keepLines w:val="0"/>
+              <w:pageBreakBefore w:val="0"/>
+              <w:widowControl w:val="0"/>
+              <w:pBdr>
+                <w:top w:space="0" w:sz="0" w:val="nil"/>
+                <w:left w:space="0" w:sz="0" w:val="nil"/>
+                <w:bottom w:space="0" w:sz="0" w:val="nil"/>
+                <w:right w:space="0" w:sz="0" w:val="nil"/>
+                <w:between w:space="0" w:sz="0" w:val="nil"/>
+              </w:pBdr>
+              <w:shd w:fill="auto" w:val="clear"/>
+              <w:spacing w:after="0" w:before="0" w:line="240" w:lineRule="auto"/>
+              <w:ind w:left="0" w:right="0" w:firstLine="0"/>
+              <w:jc w:val="center"/>
+              <w:rPr/>
+            </w:pPr>
+            <w:r>
+              <w:rPr>
+                <w:rtl w:val="0"/>
+              </w:rPr>
+              <w:t xml:space="preserve">13</w:t>
+            </w:r>
+          </w:p>
+        </w:tc>
+      </w:tr>
+      <w:tr>
+        <w:trPr>
+          <w:cantSplit w:val="0"/>
+          <w:tblHeader w:val="0"/>
+        </w:trPr>
+        <w:tc>
+          <w:tcPr>
+            <w:shd w:fill="auto" w:val="clear"/>
+            <w:tcMar>
+              <w:top w:w="100.0" w:type="dxa"/>
+              <w:left w:w="100.0" w:type="dxa"/>
+              <w:bottom w:w="100.0" w:type="dxa"/>
+              <w:right w:w="100.0" w:type="dxa"/>
+            </w:tcMar>
+            <w:vAlign w:val="top"/>
+          </w:tcPr>
+          <w:p>
+            <w:pPr>
+              <w:keepNext w:val="0"/>
+              <w:keepLines w:val="0"/>
+              <w:pageBreakBefore w:val="0"/>
+              <w:widowControl w:val="0"/>
+              <w:pBdr>
+                <w:top w:space="0" w:sz="0" w:val="nil"/>
+                <w:left w:space="0" w:sz="0" w:val="nil"/>
+                <w:bottom w:space="0" w:sz="0" w:val="nil"/>
+                <w:right w:space="0" w:sz="0" w:val="nil"/>
+                <w:between w:space="0" w:sz="0" w:val="nil"/>
+              </w:pBdr>
+              <w:shd w:fill="auto" w:val="clear"/>
+              <w:spacing w:after="0" w:before="0" w:line="240" w:lineRule="auto"/>
+              <w:ind w:left="0" w:right="0" w:firstLine="0"/>
+              <w:jc w:val="left"/>
+              <w:rPr/>
+            </w:pPr>
+            <w:r>
+              <w:rPr>
+                <w:rtl w:val="0"/>
+              </w:rPr>
+              <w:t xml:space="preserve">HashSet</w:t>
+            </w:r>
+          </w:p>
+        </w:tc>
+        <w:tc>
+          <w:tcPr>
+            <w:shd w:fill="auto" w:val="clear"/>
+            <w:tcMar>
+              <w:top w:w="100.0" w:type="dxa"/>
+              <w:left w:w="100.0" w:type="dxa"/>
+              <w:bottom w:w="100.0" w:type="dxa"/>
+              <w:right w:w="100.0" w:type="dxa"/>
+            </w:tcMar>
+            <w:vAlign w:val="top"/>
+          </w:tcPr>
+          <w:p>
+            <w:pPr>
+              <w:keepNext w:val="0"/>
+              <w:keepLines w:val="0"/>
+              <w:pageBreakBefore w:val="0"/>
+              <w:widowControl w:val="0"/>
+              <w:pBdr>
+                <w:top w:space="0" w:sz="0" w:val="nil"/>
+                <w:left w:space="0" w:sz="0" w:val="nil"/>
+                <w:bottom w:space="0" w:sz="0" w:val="nil"/>
+                <w:right w:space="0" w:sz="0" w:val="nil"/>
+                <w:between w:space="0" w:sz="0" w:val="nil"/>
+              </w:pBdr>
+              <w:shd w:fill="auto" w:val="clear"/>
+              <w:spacing w:after="0" w:before="0" w:line="240" w:lineRule="auto"/>
+              <w:ind w:left="0" w:right="0" w:firstLine="0"/>
+              <w:jc w:val="center"/>
+              <w:rPr/>
+            </w:pPr>
+            <w:r>
+              <w:rPr>
+                <w:rtl w:val="0"/>
+              </w:rPr>
+              <w:t xml:space="preserve">Constante</w:t>
+            </w:r>
+          </w:p>
+          <w:p>
+            <w:pPr>
+              <w:keepNext w:val="0"/>
+              <w:keepLines w:val="0"/>
+              <w:pageBreakBefore w:val="0"/>
+              <w:widowControl w:val="0"/>
+              <w:pBdr>
+                <w:top w:space="0" w:sz="0" w:val="nil"/>
+                <w:left w:space="0" w:sz="0" w:val="nil"/>
+                <w:bottom w:space="0" w:sz="0" w:val="nil"/>
+                <w:right w:space="0" w:sz="0" w:val="nil"/>
+                <w:between w:space="0" w:sz="0" w:val="nil"/>
+              </w:pBdr>
+              <w:shd w:fill="auto" w:val="clear"/>
+              <w:spacing w:after="0" w:before="0" w:line="240" w:lineRule="auto"/>
+              <w:ind w:left="0" w:right="0" w:firstLine="0"/>
+              <w:jc w:val="center"/>
+              <w:rPr/>
+            </w:pPr>
+            <w:r>
+              <w:rPr>
+                <w:rtl w:val="0"/>
+              </w:rPr>
+              <w:t xml:space="preserve">4</w:t>
+            </w:r>
+          </w:p>
+        </w:tc>
+        <w:tc>
+          <w:tcPr>
+            <w:shd w:fill="auto" w:val="clear"/>
+            <w:tcMar>
+              <w:top w:w="100.0" w:type="dxa"/>
+              <w:left w:w="100.0" w:type="dxa"/>
+              <w:bottom w:w="100.0" w:type="dxa"/>
+              <w:right w:w="100.0" w:type="dxa"/>
+            </w:tcMar>
+            <w:vAlign w:val="top"/>
+          </w:tcPr>
+          <w:p>
+            <w:pPr>
+              <w:keepNext w:val="0"/>
+              <w:keepLines w:val="0"/>
+              <w:pageBreakBefore w:val="0"/>
+              <w:widowControl w:val="0"/>
+              <w:pBdr>
+                <w:top w:space="0" w:sz="0" w:val="nil"/>
+                <w:left w:space="0" w:sz="0" w:val="nil"/>
+                <w:bottom w:space="0" w:sz="0" w:val="nil"/>
+                <w:right w:space="0" w:sz="0" w:val="nil"/>
+                <w:between w:space="0" w:sz="0" w:val="nil"/>
+              </w:pBdr>
+              <w:shd w:fill="auto" w:val="clear"/>
+              <w:spacing w:after="0" w:before="0" w:line="240" w:lineRule="auto"/>
+              <w:ind w:left="0" w:right="0" w:firstLine="0"/>
+              <w:jc w:val="center"/>
+              <w:rPr/>
+            </w:pPr>
+            <w:r>
+              <w:rPr>
+                <w:rtl w:val="0"/>
+              </w:rPr>
+              <w:t xml:space="preserve">Casi no pierde</w:t>
+            </w:r>
+          </w:p>
+          <w:p>
+            <w:pPr>
+              <w:keepNext w:val="0"/>
+              <w:keepLines w:val="0"/>
+              <w:pageBreakBefore w:val="0"/>
+              <w:widowControl w:val="0"/>
+              <w:pBdr>
+                <w:top w:space="0" w:sz="0" w:val="nil"/>
+                <w:left w:space="0" w:sz="0" w:val="nil"/>
+                <w:bottom w:space="0" w:sz="0" w:val="nil"/>
+                <w:right w:space="0" w:sz="0" w:val="nil"/>
+                <w:between w:space="0" w:sz="0" w:val="nil"/>
+              </w:pBdr>
+              <w:shd w:fill="auto" w:val="clear"/>
+              <w:spacing w:after="0" w:before="0" w:line="240" w:lineRule="auto"/>
+              <w:ind w:left="0" w:right="0" w:firstLine="0"/>
+              <w:jc w:val="center"/>
+              <w:rPr/>
+            </w:pPr>
+            <w:r>
+              <w:rPr>
+                <w:rtl w:val="0"/>
+              </w:rPr>
+              <w:t xml:space="preserve">4</w:t>
+            </w:r>
+          </w:p>
+        </w:tc>
+        <w:tc>
+          <w:tcPr>
+            <w:shd w:fill="auto" w:val="clear"/>
+            <w:tcMar>
+              <w:top w:w="100.0" w:type="dxa"/>
+              <w:left w:w="100.0" w:type="dxa"/>
+              <w:bottom w:w="100.0" w:type="dxa"/>
+              <w:right w:w="100.0" w:type="dxa"/>
+            </w:tcMar>
+            <w:vAlign w:val="top"/>
+          </w:tcPr>
+          <w:p>
+            <w:pPr>
+              <w:widowControl w:val="0"/>
+              <w:spacing w:line="240" w:lineRule="auto"/>
+              <w:jc w:val="center"/>
+              <w:rPr/>
+            </w:pPr>
+            <w:r>
+              <w:rPr>
+                <w:rtl w:val="0"/>
+              </w:rPr>
+              <w:t xml:space="preserve">Todos los datos</w:t>
+            </w:r>
+          </w:p>
+          <w:p>
+            <w:pPr>
+              <w:widowControl w:val="0"/>
+              <w:spacing w:line="240" w:lineRule="auto"/>
+              <w:jc w:val="center"/>
+              <w:rPr/>
+            </w:pPr>
+            <w:r>
+              <w:rPr>
+                <w:rtl w:val="0"/>
+              </w:rPr>
+              <w:t xml:space="preserve">3</w:t>
+            </w:r>
+          </w:p>
+        </w:tc>
+        <w:tc>
+          <w:tcPr>
+            <w:shd w:fill="auto" w:val="clear"/>
+            <w:tcMar>
+              <w:top w:w="100.0" w:type="dxa"/>
+              <w:left w:w="100.0" w:type="dxa"/>
+              <w:bottom w:w="100.0" w:type="dxa"/>
+              <w:right w:w="100.0" w:type="dxa"/>
+            </w:tcMar>
+            <w:vAlign w:val="top"/>
+          </w:tcPr>
+          <w:p>
+            <w:pPr>
+              <w:keepNext w:val="0"/>
+              <w:keepLines w:val="0"/>
+              <w:pageBreakBefore w:val="0"/>
+              <w:widowControl w:val="0"/>
+              <w:pBdr>
+                <w:top w:space="0" w:sz="0" w:val="nil"/>
+                <w:left w:space="0" w:sz="0" w:val="nil"/>
+                <w:bottom w:space="0" w:sz="0" w:val="nil"/>
+                <w:right w:space="0" w:sz="0" w:val="nil"/>
+                <w:between w:space="0" w:sz="0" w:val="nil"/>
+              </w:pBdr>
+              <w:shd w:fill="auto" w:val="clear"/>
+              <w:spacing w:after="0" w:before="0" w:line="240" w:lineRule="auto"/>
+              <w:ind w:left="0" w:right="0" w:firstLine="0"/>
+              <w:jc w:val="center"/>
+              <w:rPr/>
+            </w:pPr>
+            <w:r>
+              <w:rPr>
+                <w:rtl w:val="0"/>
+              </w:rPr>
+              <w:t xml:space="preserve">No conocida</w:t>
+            </w:r>
+          </w:p>
+          <w:p>
+            <w:pPr>
+              <w:keepNext w:val="0"/>
+              <w:keepLines w:val="0"/>
+              <w:pageBreakBefore w:val="0"/>
+              <w:widowControl w:val="0"/>
+              <w:pBdr>
+                <w:top w:space="0" w:sz="0" w:val="nil"/>
+                <w:left w:space="0" w:sz="0" w:val="nil"/>
+                <w:bottom w:space="0" w:sz="0" w:val="nil"/>
+                <w:right w:space="0" w:sz="0" w:val="nil"/>
+                <w:between w:space="0" w:sz="0" w:val="nil"/>
+              </w:pBdr>
+              <w:shd w:fill="auto" w:val="clear"/>
+              <w:spacing w:after="0" w:before="0" w:line="240" w:lineRule="auto"/>
+              <w:ind w:left="0" w:right="0" w:firstLine="0"/>
+              <w:jc w:val="center"/>
+              <w:rPr/>
+            </w:pPr>
+            <w:r>
+              <w:rPr>
+                <w:rtl w:val="0"/>
+              </w:rPr>
+              <w:t xml:space="preserve">1</w:t>
+            </w:r>
+          </w:p>
+        </w:tc>
+        <w:tc>
+          <w:tcPr>
+            <w:shd w:fill="auto" w:val="clear"/>
+            <w:tcMar>
+              <w:top w:w="100.0" w:type="dxa"/>
+              <w:left w:w="100.0" w:type="dxa"/>
+              <w:bottom w:w="100.0" w:type="dxa"/>
+              <w:right w:w="100.0" w:type="dxa"/>
+            </w:tcMar>
+            <w:vAlign w:val="top"/>
+          </w:tcPr>
+          <w:p>
+            <w:pPr>
+              <w:keepNext w:val="0"/>
+              <w:keepLines w:val="0"/>
+              <w:pageBreakBefore w:val="0"/>
+              <w:widowControl w:val="0"/>
+              <w:pBdr>
+                <w:top w:space="0" w:sz="0" w:val="nil"/>
+                <w:left w:space="0" w:sz="0" w:val="nil"/>
+                <w:bottom w:space="0" w:sz="0" w:val="nil"/>
+                <w:right w:space="0" w:sz="0" w:val="nil"/>
+                <w:between w:space="0" w:sz="0" w:val="nil"/>
+              </w:pBdr>
+              <w:shd w:fill="auto" w:val="clear"/>
+              <w:spacing w:after="0" w:before="0" w:line="240" w:lineRule="auto"/>
+              <w:ind w:left="0" w:right="0" w:firstLine="0"/>
+              <w:jc w:val="center"/>
+              <w:rPr/>
+            </w:pPr>
+            <w:r>
+              <w:rPr>
+                <w:rtl w:val="0"/>
+              </w:rPr>
+              <w:t xml:space="preserve">12</w:t>
+            </w:r>
+          </w:p>
+        </w:tc>
+      </w:tr>
+    </w:tbl>
+    <w:p>
+      <w:pPr>
+        <w:rPr/>
+      </w:pPr>
+      <w:r>
+        <w:rPr>
+          <w:rtl w:val="0"/>
+        </w:rPr>
+      </w:r>
+    </w:p>
+    <w:p>
+      <w:pPr>
+        <w:rPr>
+          <w:u w:val="single"/>
+        </w:rPr>
+      </w:pPr>
+      <w:r>
+        <w:rPr>
+          <w:u w:val="single"/>
+          <w:rtl w:val="0"/>
+        </w:rPr>
+        <w:t xml:space="preserve">Entrada y salida de pasajeros:</w:t>
+      </w:r>
+    </w:p>
+    <w:p>
+      <w:pPr>
+        <w:rPr>
+          <w:u w:val="single"/>
+        </w:rPr>
+      </w:pPr>
+      <w:r>
+        <w:rPr>
+          <w:rtl w:val="0"/>
+        </w:rPr>
+      </w:r>
+    </w:p>
+    <w:p>
+      <w:pPr>
+        <w:rPr/>
+      </w:pPr>
+      <w:r>
+        <w:rPr>
+          <w:rtl w:val="0"/>
+        </w:rPr>
+        <w:t xml:space="preserve">Criterio A: Eficiencia. Se prefiere una solución con mejor eficiencia al insertar y eliminar datos que las otras consideradas. La eficiencia puede ser: </w:t>
+      </w:r>
+    </w:p>
+    <w:p>
+      <w:pPr>
+        <w:rPr/>
+      </w:pPr>
+      <w:r>
+        <w:rPr>
+          <w:rtl w:val="0"/>
+        </w:rPr>
+        <w:t xml:space="preserve">[4] Constante</w:t>
+      </w:r>
+    </w:p>
+    <w:p>
+      <w:pPr>
+        <w:rPr/>
+      </w:pPr>
+      <w:r>
+        <w:rPr>
+          <w:rtl w:val="0"/>
+        </w:rPr>
+        <w:t xml:space="preserve">­[3] Mayor a constante</w:t>
+      </w:r>
+    </w:p>
+    <w:p>
+      <w:pPr>
+        <w:rPr/>
+      </w:pPr>
+      <w:r>
+        <w:rPr>
+          <w:rtl w:val="0"/>
+        </w:rPr>
+        <w:t xml:space="preserve">­[2] Logarítmica</w:t>
+      </w:r>
+    </w:p>
+    <w:p>
+      <w:pPr>
+        <w:rPr/>
+      </w:pPr>
+      <w:r>
+        <w:rPr>
+          <w:rtl w:val="0"/>
+        </w:rPr>
+        <w:t xml:space="preserve">­[1] Lineal</w:t>
+      </w:r>
+    </w:p>
+    <w:p>
+      <w:pPr>
+        <w:rPr/>
+      </w:pPr>
+      <w:r>
+        <w:rPr>
+          <w:rtl w:val="0"/>
+        </w:rPr>
+      </w:r>
+    </w:p>
+    <w:p>
+      <w:pPr>
+        <w:rPr/>
+      </w:pPr>
+      <w:r>
+        <w:rPr>
+          <w:rtl w:val="0"/>
+        </w:rPr>
+        <w:t xml:space="preserve">Criterio B: Completitud. Se prefiere una solución que pueda ordenar a los pasajeros tomando en cuenta todos los criterios. La solución puede</w:t>
+      </w:r>
+    </w:p>
+    <w:p>
+      <w:pPr>
+        <w:rPr/>
+      </w:pPr>
+      <w:r>
+        <w:rPr>
+          <w:rtl w:val="0"/>
+        </w:rPr>
+        <w:t xml:space="preserve">[3] Tener en cuenta todos los criterios</w:t>
+      </w:r>
+    </w:p>
+    <w:p>
+      <w:pPr>
+        <w:rPr/>
+      </w:pPr>
+      <w:r>
+        <w:rPr>
+          <w:rtl w:val="0"/>
+        </w:rPr>
+        <w:t xml:space="preserve">[2] Tener en cuenta algunos criterios</w:t>
+      </w:r>
+    </w:p>
+    <w:p>
+      <w:pPr>
+        <w:rPr/>
+      </w:pPr>
+      <w:r>
+        <w:rPr>
+          <w:rtl w:val="0"/>
+        </w:rPr>
+        <w:t xml:space="preserve">[1] Tener en cuenta sólo 1 criterio</w:t>
+      </w:r>
+    </w:p>
+    <w:p>
+      <w:pPr>
+        <w:rPr/>
+      </w:pPr>
+      <w:r>
+        <w:rPr>
+          <w:rtl w:val="0"/>
+        </w:rPr>
+      </w:r>
+    </w:p>
+    <w:p>
+      <w:pPr>
+        <w:rPr/>
+      </w:pPr>
+      <w:r>
+        <w:rPr>
+          <w:rtl w:val="0"/>
+        </w:rPr>
+        <w:t xml:space="preserve">Criterio C: Duplicidad. Se prefiere una solución que soporte ordenar datos repetidos</w:t>
+      </w:r>
+    </w:p>
+    <w:p>
+      <w:pPr>
+        <w:rPr/>
+      </w:pPr>
+      <w:r>
+        <w:rPr>
+          <w:rtl w:val="0"/>
+        </w:rPr>
+        <w:t xml:space="preserve">La solución puede:</w:t>
+      </w:r>
+    </w:p>
+    <w:p>
+      <w:pPr>
+        <w:rPr/>
+      </w:pPr>
+      <w:r>
+        <w:rPr>
+          <w:rtl w:val="0"/>
+        </w:rPr>
+        <w:t xml:space="preserve">[2] Soportar datos repetidos</w:t>
+      </w:r>
+    </w:p>
+    <w:p>
+      <w:pPr>
+        <w:rPr/>
+      </w:pPr>
+      <w:r>
+        <w:rPr>
+          <w:rtl w:val="0"/>
+        </w:rPr>
+        <w:t xml:space="preserve">[1] No soportar datos repetidos</w:t>
+      </w:r>
+    </w:p>
+    <w:p>
+      <w:pPr>
+        <w:rPr/>
+      </w:pPr>
+      <w:r>
+        <w:rPr>
+          <w:rtl w:val="0"/>
+        </w:rPr>
+      </w:r>
+    </w:p>
+    <w:p>
+      <w:pPr>
+        <w:rPr/>
+      </w:pPr>
+      <w:r>
+        <w:rPr>
+          <w:rtl w:val="0"/>
+        </w:rPr>
+      </w:r>
+    </w:p>
+    <w:tbl>
+      <w:tblPr>
+        <w:tblStyle w:val="Table4"/>
+        <w:tblW w:w="9000.0" w:type="dxa"/>
+        <w:jc w:val="left"/>
+        <w:tblBorders>
+          <w:top w:color="000000" w:space="0" w:sz="8" w:val="single"/>
+          <w:left w:color="000000" w:space="0" w:sz="8" w:val="single"/>
+          <w:bottom w:color="000000" w:space="0" w:sz="8" w:val="single"/>
+          <w:right w:color="000000" w:space="0" w:sz="8" w:val="single"/>
+          <w:insideH w:color="000000" w:space="0" w:sz="8" w:val="single"/>
+          <w:insideV w:color="000000" w:space="0" w:sz="8" w:val="single"/>
+        </w:tblBorders>
+        <w:tblLayout w:type="fixed"/>
+        <w:tblLook w:val="0600"/>
+      </w:tblPr>
+      <w:tblGrid>
+        <w:gridCol w:w="1800"/>
+        <w:gridCol w:w="2145"/>
+        <w:gridCol w:w="1455"/>
+        <w:gridCol w:w="2175"/>
+        <w:gridCol w:w="1425"/>
+        <w:tblGridChange w:id="0">
+          <w:tblGrid>
+            <w:gridCol w:w="1800"/>
+            <w:gridCol w:w="2145"/>
+            <w:gridCol w:w="1455"/>
+            <w:gridCol w:w="2175"/>
+            <w:gridCol w:w="1425"/>
+          </w:tblGrid>
+        </w:tblGridChange>
+      </w:tblGrid>
+      <w:tr>
+        <w:trPr>
+          <w:cantSplit w:val="0"/>
+          <w:tblHeader w:val="0"/>
+        </w:trPr>
+        <w:tc>
+          <w:tcPr>
+            <w:shd w:fill="auto" w:val="clear"/>
+            <w:tcMar>
+              <w:top w:w="100.0" w:type="dxa"/>
+              <w:left w:w="100.0" w:type="dxa"/>
+              <w:bottom w:w="100.0" w:type="dxa"/>
+              <w:right w:w="100.0" w:type="dxa"/>
+            </w:tcMar>
+            <w:vAlign w:val="top"/>
+          </w:tcPr>
+          <w:p>
+            <w:pPr>
+              <w:widowControl w:val="0"/>
+              <w:spacing w:line="240" w:lineRule="auto"/>
+              <w:rPr/>
+            </w:pPr>
+            <w:r>
+              <w:rPr>
+                <w:rtl w:val="0"/>
+              </w:rPr>
+            </w:r>
+          </w:p>
+        </w:tc>
+        <w:tc>
+          <w:tcPr>
+            <w:shd w:fill="auto" w:val="clear"/>
+            <w:tcMar>
+              <w:top w:w="100.0" w:type="dxa"/>
+              <w:left w:w="100.0" w:type="dxa"/>
+              <w:bottom w:w="100.0" w:type="dxa"/>
+              <w:right w:w="100.0" w:type="dxa"/>
+            </w:tcMar>
+            <w:vAlign w:val="top"/>
+          </w:tcPr>
+          <w:p>
+            <w:pPr>
+              <w:widowControl w:val="0"/>
+              <w:spacing w:line="240" w:lineRule="auto"/>
+              <w:jc w:val="center"/>
+              <w:rPr/>
+            </w:pPr>
+            <w:r>
+              <w:rPr>
+                <w:rtl w:val="0"/>
+              </w:rPr>
+              <w:t xml:space="preserve">Criterio A</w:t>
+            </w:r>
+          </w:p>
+        </w:tc>
+        <w:tc>
+          <w:tcPr>
+            <w:shd w:fill="auto" w:val="clear"/>
+            <w:tcMar>
+              <w:top w:w="100.0" w:type="dxa"/>
+              <w:left w:w="100.0" w:type="dxa"/>
+              <w:bottom w:w="100.0" w:type="dxa"/>
+              <w:right w:w="100.0" w:type="dxa"/>
+            </w:tcMar>
+            <w:vAlign w:val="top"/>
+          </w:tcPr>
+          <w:p>
+            <w:pPr>
+              <w:widowControl w:val="0"/>
+              <w:spacing w:line="240" w:lineRule="auto"/>
+              <w:jc w:val="center"/>
+              <w:rPr/>
+            </w:pPr>
+            <w:r>
+              <w:rPr>
+                <w:rtl w:val="0"/>
+              </w:rPr>
+              <w:t xml:space="preserve">Criterio B</w:t>
+            </w:r>
+          </w:p>
+        </w:tc>
+        <w:tc>
+          <w:tcPr>
+            <w:shd w:fill="auto" w:val="clear"/>
+            <w:tcMar>
+              <w:top w:w="100.0" w:type="dxa"/>
+              <w:left w:w="100.0" w:type="dxa"/>
+              <w:bottom w:w="100.0" w:type="dxa"/>
+              <w:right w:w="100.0" w:type="dxa"/>
+            </w:tcMar>
+            <w:vAlign w:val="top"/>
+          </w:tcPr>
+          <w:p>
+            <w:pPr>
+              <w:widowControl w:val="0"/>
+              <w:spacing w:line="240" w:lineRule="auto"/>
+              <w:jc w:val="center"/>
+              <w:rPr/>
+            </w:pPr>
+            <w:r>
+              <w:rPr>
+                <w:rtl w:val="0"/>
+              </w:rPr>
+              <w:t xml:space="preserve">Criterio C</w:t>
+            </w:r>
+          </w:p>
+        </w:tc>
+        <w:tc>
+          <w:tcPr>
+            <w:shd w:fill="auto" w:val="clear"/>
+            <w:tcMar>
+              <w:top w:w="100.0" w:type="dxa"/>
+              <w:left w:w="100.0" w:type="dxa"/>
+              <w:bottom w:w="100.0" w:type="dxa"/>
+              <w:right w:w="100.0" w:type="dxa"/>
+            </w:tcMar>
+            <w:vAlign w:val="top"/>
+          </w:tcPr>
+          <w:p>
+            <w:pPr>
+              <w:widowControl w:val="0"/>
+              <w:spacing w:line="240" w:lineRule="auto"/>
+              <w:jc w:val="center"/>
+              <w:rPr/>
+            </w:pPr>
+            <w:r>
+              <w:rPr>
+                <w:rtl w:val="0"/>
+              </w:rPr>
+              <w:t xml:space="preserve">Total</w:t>
+            </w:r>
+          </w:p>
+        </w:tc>
+      </w:tr>
+      <w:tr>
+        <w:trPr>
+          <w:cantSplit w:val="0"/>
+          <w:tblHeader w:val="0"/>
+        </w:trPr>
+        <w:tc>
+          <w:tcPr>
+            <w:shd w:fill="auto" w:val="clear"/>
+            <w:tcMar>
+              <w:top w:w="100.0" w:type="dxa"/>
+              <w:left w:w="100.0" w:type="dxa"/>
+              <w:bottom w:w="100.0" w:type="dxa"/>
+              <w:right w:w="100.0" w:type="dxa"/>
+            </w:tcMar>
+            <w:vAlign w:val="top"/>
+          </w:tcPr>
+          <w:p>
+            <w:pPr>
+              <w:widowControl w:val="0"/>
+              <w:spacing w:line="240" w:lineRule="auto"/>
+              <w:rPr/>
+            </w:pPr>
+            <w:r>
+              <w:rPr>
+                <w:rtl w:val="0"/>
+              </w:rPr>
+              <w:t xml:space="preserve">PriorityQueue</w:t>
+            </w:r>
+          </w:p>
+        </w:tc>
+        <w:tc>
+          <w:tcPr>
+            <w:shd w:fill="auto" w:val="clear"/>
+            <w:tcMar>
+              <w:top w:w="100.0" w:type="dxa"/>
+              <w:left w:w="100.0" w:type="dxa"/>
+              <w:bottom w:w="100.0" w:type="dxa"/>
+              <w:right w:w="100.0" w:type="dxa"/>
+            </w:tcMar>
+            <w:vAlign w:val="top"/>
+          </w:tcPr>
+          <w:p>
+            <w:pPr>
+              <w:widowControl w:val="0"/>
+              <w:spacing w:line="240" w:lineRule="auto"/>
+              <w:jc w:val="center"/>
+              <w:rPr/>
+            </w:pPr>
+            <w:r>
+              <w:rPr>
+                <w:rtl w:val="0"/>
+              </w:rPr>
+              <w:t xml:space="preserve">Logarítmica</w:t>
+            </w:r>
+          </w:p>
+          <w:p>
+            <w:pPr>
+              <w:widowControl w:val="0"/>
+              <w:spacing w:line="240" w:lineRule="auto"/>
+              <w:jc w:val="center"/>
+              <w:rPr/>
+            </w:pPr>
+            <w:r>
+              <w:rPr>
+                <w:rtl w:val="0"/>
+              </w:rPr>
+              <w:t xml:space="preserve">2</w:t>
+            </w:r>
+          </w:p>
+        </w:tc>
+        <w:tc>
+          <w:tcPr>
+            <w:shd w:fill="auto" w:val="clear"/>
+            <w:tcMar>
+              <w:top w:w="100.0" w:type="dxa"/>
+              <w:left w:w="100.0" w:type="dxa"/>
+              <w:bottom w:w="100.0" w:type="dxa"/>
+              <w:right w:w="100.0" w:type="dxa"/>
+            </w:tcMar>
+            <w:vAlign w:val="top"/>
+          </w:tcPr>
+          <w:p>
+            <w:pPr>
+              <w:widowControl w:val="0"/>
+              <w:spacing w:line="240" w:lineRule="auto"/>
+              <w:jc w:val="center"/>
+              <w:rPr/>
+            </w:pPr>
+            <w:r>
+              <w:rPr>
+                <w:rtl w:val="0"/>
+              </w:rPr>
+              <w:t xml:space="preserve">Todos</w:t>
+            </w:r>
+          </w:p>
+          <w:p>
+            <w:pPr>
+              <w:widowControl w:val="0"/>
+              <w:spacing w:line="240" w:lineRule="auto"/>
+              <w:jc w:val="center"/>
+              <w:rPr/>
+            </w:pPr>
+            <w:r>
+              <w:rPr>
+                <w:rtl w:val="0"/>
+              </w:rPr>
+              <w:t xml:space="preserve">3</w:t>
+            </w:r>
+          </w:p>
+        </w:tc>
+        <w:tc>
+          <w:tcPr>
+            <w:shd w:fill="auto" w:val="clear"/>
+            <w:tcMar>
+              <w:top w:w="100.0" w:type="dxa"/>
+              <w:left w:w="100.0" w:type="dxa"/>
+              <w:bottom w:w="100.0" w:type="dxa"/>
+              <w:right w:w="100.0" w:type="dxa"/>
+            </w:tcMar>
+            <w:vAlign w:val="top"/>
+          </w:tcPr>
+          <w:p>
+            <w:pPr>
+              <w:widowControl w:val="0"/>
+              <w:spacing w:line="240" w:lineRule="auto"/>
+              <w:jc w:val="center"/>
+              <w:rPr/>
+            </w:pPr>
+            <w:r>
+              <w:rPr>
+                <w:rtl w:val="0"/>
+              </w:rPr>
+              <w:t xml:space="preserve">Soporta</w:t>
+            </w:r>
+          </w:p>
+          <w:p>
+            <w:pPr>
+              <w:widowControl w:val="0"/>
+              <w:spacing w:line="240" w:lineRule="auto"/>
+              <w:jc w:val="center"/>
+              <w:rPr/>
+            </w:pPr>
+            <w:r>
+              <w:rPr>
+                <w:rtl w:val="0"/>
+              </w:rPr>
+              <w:t xml:space="preserve">2</w:t>
+            </w:r>
+          </w:p>
+        </w:tc>
+        <w:tc>
+          <w:tcPr>
+            <w:shd w:fill="auto" w:val="clear"/>
+            <w:tcMar>
+              <w:top w:w="100.0" w:type="dxa"/>
+              <w:left w:w="100.0" w:type="dxa"/>
+              <w:bottom w:w="100.0" w:type="dxa"/>
+              <w:right w:w="100.0" w:type="dxa"/>
+            </w:tcMar>
+            <w:vAlign w:val="top"/>
+          </w:tcPr>
+          <w:p>
+            <w:pPr>
+              <w:widowControl w:val="0"/>
+              <w:spacing w:line="240" w:lineRule="auto"/>
+              <w:jc w:val="center"/>
+              <w:rPr/>
+            </w:pPr>
+            <w:r>
+              <w:rPr>
+                <w:rtl w:val="0"/>
+              </w:rPr>
+              <w:t xml:space="preserve">7</w:t>
+            </w:r>
+          </w:p>
+        </w:tc>
+      </w:tr>
+      <w:tr>
+        <w:trPr>
+          <w:cantSplit w:val="0"/>
+          <w:tblHeader w:val="0"/>
+        </w:trPr>
+        <w:tc>
+          <w:tcPr>
+            <w:shd w:fill="auto" w:val="clear"/>
+            <w:tcMar>
+              <w:top w:w="100.0" w:type="dxa"/>
+              <w:left w:w="100.0" w:type="dxa"/>
+              <w:bottom w:w="100.0" w:type="dxa"/>
+              <w:right w:w="100.0" w:type="dxa"/>
+            </w:tcMar>
+            <w:vAlign w:val="top"/>
+          </w:tcPr>
+          <w:p>
+            <w:pPr>
+              <w:widowControl w:val="0"/>
+              <w:spacing w:line="240" w:lineRule="auto"/>
+              <w:rPr/>
+            </w:pPr>
+            <w:r>
+              <w:rPr>
+                <w:rtl w:val="0"/>
+              </w:rPr>
+              <w:t xml:space="preserve">TreeMap</w:t>
+            </w:r>
+          </w:p>
+        </w:tc>
+        <w:tc>
+          <w:tcPr>
+            <w:shd w:fill="auto" w:val="clear"/>
+            <w:tcMar>
+              <w:top w:w="100.0" w:type="dxa"/>
+              <w:left w:w="100.0" w:type="dxa"/>
+              <w:bottom w:w="100.0" w:type="dxa"/>
+              <w:right w:w="100.0" w:type="dxa"/>
+            </w:tcMar>
+            <w:vAlign w:val="top"/>
+          </w:tcPr>
+          <w:p>
+            <w:pPr>
+              <w:widowControl w:val="0"/>
+              <w:spacing w:line="240" w:lineRule="auto"/>
+              <w:jc w:val="center"/>
+              <w:rPr/>
+            </w:pPr>
+            <w:r>
+              <w:rPr>
+                <w:rtl w:val="0"/>
+              </w:rPr>
+              <w:t xml:space="preserve">Logarítmica</w:t>
+            </w:r>
+          </w:p>
+          <w:p>
+            <w:pPr>
+              <w:widowControl w:val="0"/>
+              <w:spacing w:line="240" w:lineRule="auto"/>
+              <w:jc w:val="center"/>
+              <w:rPr/>
+            </w:pPr>
+            <w:r>
+              <w:rPr>
+                <w:rtl w:val="0"/>
+              </w:rPr>
+              <w:t xml:space="preserve">2</w:t>
+            </w:r>
+          </w:p>
+        </w:tc>
+        <w:tc>
+          <w:tcPr>
+            <w:shd w:fill="auto" w:val="clear"/>
+            <w:tcMar>
+              <w:top w:w="100.0" w:type="dxa"/>
+              <w:left w:w="100.0" w:type="dxa"/>
+              <w:bottom w:w="100.0" w:type="dxa"/>
+              <w:right w:w="100.0" w:type="dxa"/>
+            </w:tcMar>
+            <w:vAlign w:val="top"/>
+          </w:tcPr>
+          <w:p>
+            <w:pPr>
+              <w:widowControl w:val="0"/>
+              <w:spacing w:line="240" w:lineRule="auto"/>
+              <w:jc w:val="center"/>
+              <w:rPr/>
+            </w:pPr>
+            <w:r>
+              <w:rPr>
+                <w:rtl w:val="0"/>
+              </w:rPr>
+              <w:t xml:space="preserve">Todos</w:t>
+            </w:r>
+          </w:p>
+          <w:p>
+            <w:pPr>
+              <w:widowControl w:val="0"/>
+              <w:spacing w:line="240" w:lineRule="auto"/>
+              <w:jc w:val="center"/>
+              <w:rPr/>
+            </w:pPr>
+            <w:r>
+              <w:rPr>
+                <w:rtl w:val="0"/>
+              </w:rPr>
+              <w:t xml:space="preserve">3</w:t>
+            </w:r>
+          </w:p>
+        </w:tc>
+        <w:tc>
+          <w:tcPr>
+            <w:shd w:fill="auto" w:val="clear"/>
+            <w:tcMar>
+              <w:top w:w="100.0" w:type="dxa"/>
+              <w:left w:w="100.0" w:type="dxa"/>
+              <w:bottom w:w="100.0" w:type="dxa"/>
+              <w:right w:w="100.0" w:type="dxa"/>
+            </w:tcMar>
+            <w:vAlign w:val="top"/>
+          </w:tcPr>
+          <w:p>
+            <w:pPr>
+              <w:widowControl w:val="0"/>
+              <w:spacing w:line="240" w:lineRule="auto"/>
+              <w:jc w:val="center"/>
+              <w:rPr/>
+            </w:pPr>
+            <w:r>
+              <w:rPr>
+                <w:rtl w:val="0"/>
+              </w:rPr>
+              <w:t xml:space="preserve">No soporta</w:t>
+            </w:r>
+          </w:p>
+          <w:p>
+            <w:pPr>
+              <w:widowControl w:val="0"/>
+              <w:spacing w:line="240" w:lineRule="auto"/>
+              <w:jc w:val="center"/>
+              <w:rPr/>
+            </w:pPr>
+            <w:r>
+              <w:rPr>
+                <w:rtl w:val="0"/>
+              </w:rPr>
+              <w:t xml:space="preserve">1 </w:t>
+            </w:r>
+          </w:p>
+        </w:tc>
+        <w:tc>
+          <w:tcPr>
+            <w:shd w:fill="auto" w:val="clear"/>
+            <w:tcMar>
+              <w:top w:w="100.0" w:type="dxa"/>
+              <w:left w:w="100.0" w:type="dxa"/>
+              <w:bottom w:w="100.0" w:type="dxa"/>
+              <w:right w:w="100.0" w:type="dxa"/>
+            </w:tcMar>
+            <w:vAlign w:val="top"/>
+          </w:tcPr>
+          <w:p>
+            <w:pPr>
+              <w:widowControl w:val="0"/>
+              <w:spacing w:line="240" w:lineRule="auto"/>
+              <w:jc w:val="center"/>
+              <w:rPr/>
+            </w:pPr>
+            <w:r>
+              <w:rPr>
+                <w:rtl w:val="0"/>
+              </w:rPr>
+              <w:t xml:space="preserve">6</w:t>
+            </w:r>
+          </w:p>
+        </w:tc>
+      </w:tr>
+    </w:tbl>
+    <w:p>
+      <w:pPr>
+        <w:rPr/>
+      </w:pPr>
+      <w:r>
+        <w:rPr>
+          <w:rtl w:val="0"/>
+        </w:rPr>
+      </w:r>
+    </w:p>
+    <w:p>
+      <w:pPr>
+        <w:rPr>
+          <w:u w:val="single"/>
+        </w:rPr>
+      </w:pPr>
+      <w:r>
+        <w:rPr>
+          <w:rtl w:val="0"/>
+        </w:rPr>
+      </w:r>
+    </w:p>
+    <w:p>
+      <w:pPr>
+        <w:rPr>
+          <w:u w:val="single"/>
+        </w:rPr>
+      </w:pPr>
+      <w:r>
+        <w:rPr>
+          <w:rtl w:val="0"/>
+        </w:rPr>
+      </w:r>
+    </w:p>
+    <w:p>
+      <w:pPr>
+        <w:rPr>
+          <w:u w:val="single"/>
+        </w:rPr>
+      </w:pPr>
+      <w:r>
+        <w:rPr>
+          <w:rtl w:val="0"/>
+        </w:rPr>
+      </w:r>
+    </w:p>
+    <w:p>
+      <w:pPr>
+        <w:rPr>
+          <w:u w:val="single"/>
+        </w:rPr>
+      </w:pPr>
+      <w:r>
+        <w:rPr>
+          <w:rtl w:val="0"/>
+        </w:rPr>
+      </w:r>
+    </w:p>
+    <w:p>
+      <w:pPr>
+        <w:rPr>
+          <w:u w:val="single"/>
+        </w:rPr>
+      </w:pPr>
+      <w:r>
+        <w:rPr>
+          <w:u w:val="single"/>
+          <w:rtl w:val="0"/>
+        </w:rPr>
+        <w:t xml:space="preserve">Selección:</w:t>
+      </w:r>
+    </w:p>
+    <w:p>
+      <w:pPr>
+        <w:rPr/>
+      </w:pPr>
+      <w:r>
+        <w:rPr>
+          <w:rtl w:val="0"/>
+        </w:rPr>
+        <w:t xml:space="preserve">De acuerdo con la evaluación anterior se debe seleccionar:</w:t>
+      </w:r>
+    </w:p>
+    <w:p>
+      <w:pPr>
+        <w:rPr/>
+      </w:pPr>
+      <w:r>
+        <w:rPr>
+          <w:rtl w:val="0"/>
+        </w:rPr>
+        <w:t xml:space="preserve">Scanner para lectura de archivos,</w:t>
+      </w:r>
+      <w:r>
+        <w:rPr>
+          <w:rtl w:val="0"/>
+        </w:rPr>
+        <w:t xml:space="preserve">Gson</w:t>
+      </w:r>
+      <w:r>
+        <w:rPr>
+          <w:rtl w:val="0"/>
+        </w:rPr>
+        <w:t xml:space="preserve"> para </w:t>
+      </w:r>
+      <w:r>
+        <w:rPr>
+          <w:rtl w:val="0"/>
+        </w:rPr>
+        <w:t xml:space="preserve">deserializacion</w:t>
+      </w:r>
+      <w:r>
+        <w:rPr>
+          <w:rtl w:val="0"/>
+        </w:rPr>
+        <w:t xml:space="preserve"> de datos, HashTable para búsqueda de pasajeros y PriorityQueue para Ingreso y salida de pasajeros, ya que obtuvieron la mayor puntuación en su categoría</w:t>
+      </w:r>
+      <w:r>
+        <w:rPr>
+          <w:rtl w:val="0"/>
+        </w:rPr>
+      </w:r>
+    </w:p>
     <w:sectPr>
       <w:pgSz w:h="16834" w:w="11909" w:orient="portrait"/>
       <w:pgMar w:bottom="1440" w:top="1440" w:left="1440" w:right="1440" w:header="720" w:footer="720"/>
@@ -6351,6 +9091,45 @@
     </w:rPr>
   </w:style>
   <w:style w:type="table" w:styleId="Table1">
+    <w:basedOn w:val="TableNormal"/>
+    <w:tblPr>
+      <w:tblStyleRowBandSize w:val="1"/>
+      <w:tblStyleColBandSize w:val="1"/>
+      <w:tblCellMar>
+        <w:top w:w="100.0" w:type="dxa"/>
+        <w:left w:w="100.0" w:type="dxa"/>
+        <w:bottom w:w="100.0" w:type="dxa"/>
+        <w:right w:w="100.0" w:type="dxa"/>
+      </w:tblCellMar>
+    </w:tblPr>
+  </w:style>
+  <w:style w:type="table" w:styleId="Table2">
+    <w:basedOn w:val="TableNormal"/>
+    <w:tblPr>
+      <w:tblStyleRowBandSize w:val="1"/>
+      <w:tblStyleColBandSize w:val="1"/>
+      <w:tblCellMar>
+        <w:top w:w="100.0" w:type="dxa"/>
+        <w:left w:w="100.0" w:type="dxa"/>
+        <w:bottom w:w="100.0" w:type="dxa"/>
+        <w:right w:w="100.0" w:type="dxa"/>
+      </w:tblCellMar>
+    </w:tblPr>
+  </w:style>
+  <w:style w:type="table" w:styleId="Table3">
+    <w:basedOn w:val="TableNormal"/>
+    <w:tblPr>
+      <w:tblStyleRowBandSize w:val="1"/>
+      <w:tblStyleColBandSize w:val="1"/>
+      <w:tblCellMar>
+        <w:top w:w="100.0" w:type="dxa"/>
+        <w:left w:w="100.0" w:type="dxa"/>
+        <w:bottom w:w="100.0" w:type="dxa"/>
+        <w:right w:w="100.0" w:type="dxa"/>
+      </w:tblCellMar>
+    </w:tblPr>
+  </w:style>
+  <w:style w:type="table" w:styleId="Table4">
     <w:basedOn w:val="TableNormal"/>
     <w:tblPr>
       <w:tblStyleRowBandSize w:val="1"/>

</xml_diff>